<commit_message>
Added sub-sections 1, 2 and half of 3 of Section 3
</commit_message>
<xml_diff>
--- a/final_project_315639898_313580920.docx
+++ b/final_project_315639898_313580920.docx
@@ -59,7 +59,6 @@
         </w:rPr>
         <w:br/>
       </w:r>
-      <w:proofErr w:type="spellStart"/>
       <w:r>
         <w:rPr>
           <w:rFonts w:hint="cs"/>
@@ -69,9 +68,18 @@
           <w:szCs w:val="32"/>
           <w:rtl/>
         </w:rPr>
-        <w:t>יהלי</w:t>
-      </w:r>
-      <w:proofErr w:type="spellEnd"/>
+        <w:t>יהלי בן דוד 315639898</w:t>
+      </w:r>
+      <w:r>
+        <w:rPr>
+          <w:b/>
+          <w:bCs/>
+          <w:sz w:val="32"/>
+          <w:szCs w:val="32"/>
+          <w:rtl/>
+        </w:rPr>
+        <w:br/>
+      </w:r>
       <w:r>
         <w:rPr>
           <w:rFonts w:hint="cs"/>
@@ -81,76 +89,41 @@
           <w:szCs w:val="32"/>
           <w:rtl/>
         </w:rPr>
-        <w:t xml:space="preserve"> בן דוד 315639898</w:t>
-      </w:r>
-      <w:r>
-        <w:rPr>
-          <w:b/>
-          <w:bCs/>
-          <w:sz w:val="32"/>
-          <w:szCs w:val="32"/>
-          <w:rtl/>
-        </w:rPr>
-        <w:br/>
-      </w:r>
-      <w:r>
-        <w:rPr>
-          <w:rFonts w:hint="cs"/>
-          <w:b/>
-          <w:bCs/>
-          <w:sz w:val="32"/>
-          <w:szCs w:val="32"/>
-          <w:rtl/>
-        </w:rPr>
         <w:t>ניר בורגר 313580920</w:t>
       </w:r>
     </w:p>
     <w:p>
       <w:pPr>
         <w:rPr>
-          <w:color w:val="FF0000"/>
-          <w:rtl/>
-        </w:rPr>
-      </w:pPr>
-      <w:r>
-        <w:rPr>
-          <w:rFonts w:hint="cs"/>
           <w:sz w:val="24"/>
           <w:szCs w:val="24"/>
           <w:rtl/>
         </w:rPr>
+      </w:pPr>
+      <w:r>
+        <w:rPr>
+          <w:rFonts w:hint="cs"/>
+          <w:sz w:val="28"/>
+          <w:szCs w:val="28"/>
+          <w:u w:val="single"/>
+          <w:rtl/>
+        </w:rPr>
         <w:t>עיבוד מקדים:</w:t>
       </w:r>
-      <w:r>
-        <w:rPr>
-          <w:sz w:val="24"/>
-          <w:szCs w:val="24"/>
-          <w:rtl/>
-        </w:rPr>
-        <w:br/>
-      </w:r>
+    </w:p>
+    <w:p>
+      <w:pPr>
+        <w:rPr>
+          <w:color w:val="FF0000"/>
+          <w:rtl/>
+        </w:rPr>
+      </w:pPr>
       <w:r>
         <w:rPr>
           <w:rFonts w:hint="cs"/>
           <w:rtl/>
         </w:rPr>
-        <w:t xml:space="preserve">בחרנו לעבוד עם </w:t>
-      </w:r>
-      <w:proofErr w:type="spellStart"/>
-      <w:r>
-        <w:rPr>
-          <w:rFonts w:hint="cs"/>
-          <w:rtl/>
-        </w:rPr>
-        <w:t>הפנוטיפים</w:t>
-      </w:r>
-      <w:proofErr w:type="spellEnd"/>
-      <w:r>
-        <w:rPr>
-          <w:rFonts w:hint="cs"/>
-          <w:rtl/>
-        </w:rPr>
-        <w:t xml:space="preserve"> שעוסקים בהשפעת הזרקת </w:t>
+        <w:t xml:space="preserve">בחרנו לעבוד עם הפנוטיפים שעוסקים בהשפעת הזרקת </w:t>
       </w:r>
       <w:r>
         <w:rPr>
@@ -215,39 +188,7 @@
           <w:szCs w:val="20"/>
           <w14:ligatures w14:val="none"/>
         </w:rPr>
-        <w:t xml:space="preserve">Morphine response (50 mg/kg </w:t>
-      </w:r>
-      <w:proofErr w:type="spellStart"/>
-      <w:r>
-        <w:rPr>
-          <w:rFonts w:eastAsia="Times New Roman" w:cs="Arial"/>
-          <w:kern w:val="0"/>
-          <w:sz w:val="20"/>
-          <w:szCs w:val="20"/>
-          <w14:ligatures w14:val="none"/>
-        </w:rPr>
-        <w:t>ip</w:t>
-      </w:r>
-      <w:proofErr w:type="spellEnd"/>
-      <w:r>
-        <w:rPr>
-          <w:rFonts w:eastAsia="Times New Roman" w:cs="Arial"/>
-          <w:kern w:val="0"/>
-          <w:sz w:val="20"/>
-          <w:szCs w:val="20"/>
-          <w14:ligatures w14:val="none"/>
-        </w:rPr>
-        <w:t>), locomotion (open field) from 45-60 min after injection in an activity chamber for males [cm]</w:t>
-      </w:r>
-      <w:r>
-        <w:rPr>
-          <w:rFonts w:eastAsia="Times New Roman" w:cs="Arial"/>
-          <w:kern w:val="0"/>
-          <w:sz w:val="20"/>
-          <w:szCs w:val="20"/>
-          <w14:ligatures w14:val="none"/>
-        </w:rPr>
-        <w:t xml:space="preserve">  (970)</w:t>
+        <w:t>Morphine response (50 mg/kg ip), locomotion (open field) from 45-60 min after injection in an activity chamber for males [cm]  (970)</w:t>
       </w:r>
     </w:p>
     <w:p>
@@ -269,9 +210,17 @@
           <w:szCs w:val="20"/>
           <w14:ligatures w14:val="none"/>
         </w:rPr>
-        <w:t xml:space="preserve">Morphine response (50 mg/kg </w:t>
-      </w:r>
-      <w:proofErr w:type="spellStart"/>
+        <w:t>Morphine response (50 mg/kg ip), locomotion (open field) from 45-60 min after injection in an activity chamber for females [cm]  (1224)</w:t>
+      </w:r>
+      <w:r>
+        <w:rPr>
+          <w:rFonts w:eastAsia="Times New Roman" w:cs="Arial"/>
+          <w:color w:val="FF0000"/>
+          <w:kern w:val="0"/>
+          <w14:ligatures w14:val="none"/>
+        </w:rPr>
+        <w:br/>
+      </w:r>
       <w:r>
         <w:rPr>
           <w:rFonts w:eastAsia="Times New Roman" w:cs="Arial"/>
@@ -280,79 +229,7 @@
           <w:szCs w:val="20"/>
           <w14:ligatures w14:val="none"/>
         </w:rPr>
-        <w:t>ip</w:t>
-      </w:r>
-      <w:proofErr w:type="spellEnd"/>
-      <w:r>
-        <w:rPr>
-          <w:rFonts w:eastAsia="Times New Roman" w:cs="Arial"/>
-          <w:kern w:val="0"/>
-          <w:sz w:val="20"/>
-          <w:szCs w:val="20"/>
-          <w14:ligatures w14:val="none"/>
-        </w:rPr>
-        <w:t>), locomotion (open field) from 45-60 min after injection in an activity chamber for females [cm]</w:t>
-      </w:r>
-      <w:r>
-        <w:rPr>
-          <w:rFonts w:eastAsia="Times New Roman" w:cs="Arial"/>
-          <w:kern w:val="0"/>
-          <w:sz w:val="20"/>
-          <w:szCs w:val="20"/>
-          <w14:ligatures w14:val="none"/>
-        </w:rPr>
-        <w:t xml:space="preserve">  (1224)</w:t>
-      </w:r>
-      <w:r>
-        <w:rPr>
-          <w:rFonts w:eastAsia="Times New Roman" w:cs="Arial"/>
-          <w:color w:val="FF0000"/>
-          <w:kern w:val="0"/>
-          <w14:ligatures w14:val="none"/>
-        </w:rPr>
-        <w:br/>
-      </w:r>
-      <w:r>
-        <w:rPr>
-          <w:rFonts w:eastAsia="Times New Roman" w:cs="Arial"/>
-          <w:kern w:val="0"/>
-          <w:sz w:val="20"/>
-          <w:szCs w:val="20"/>
-          <w14:ligatures w14:val="none"/>
-        </w:rPr>
-        <w:t xml:space="preserve">Morphine response (50 mg/kg </w:t>
-      </w:r>
-      <w:proofErr w:type="spellStart"/>
-      <w:r>
-        <w:rPr>
-          <w:rFonts w:eastAsia="Times New Roman" w:cs="Arial"/>
-          <w:kern w:val="0"/>
-          <w:sz w:val="20"/>
-          <w:szCs w:val="20"/>
-          <w14:ligatures w14:val="none"/>
-        </w:rPr>
-        <w:t>ip</w:t>
-      </w:r>
-      <w:proofErr w:type="spellEnd"/>
-      <w:r>
-        <w:rPr>
-          <w:rFonts w:eastAsia="Times New Roman" w:cs="Arial"/>
-          <w:kern w:val="0"/>
-          <w:sz w:val="20"/>
-          <w:szCs w:val="20"/>
-          <w14:ligatures w14:val="none"/>
-        </w:rPr>
-        <w:t>), locomotion (open field) from 45-60 min after injection in an activity chamber for males and females [cm]</w:t>
-      </w:r>
-      <w:r>
-        <w:rPr>
-          <w:rFonts w:eastAsia="Times New Roman" w:cs="Arial"/>
-          <w:kern w:val="0"/>
-          <w:sz w:val="20"/>
-          <w:szCs w:val="20"/>
-          <w14:ligatures w14:val="none"/>
-        </w:rPr>
-        <w:t xml:space="preserve">  (1478)</w:t>
+        <w:t>Morphine response (50 mg/kg ip), locomotion (open field) from 45-60 min after injection in an activity chamber for males and females [cm]  (1478)</w:t>
       </w:r>
     </w:p>
     <w:p>
@@ -369,143 +246,87 @@
           <w:rFonts w:hint="cs"/>
           <w:rtl/>
         </w:rPr>
-        <w:t xml:space="preserve">נבחן את הביטוי </w:t>
-      </w:r>
-      <w:proofErr w:type="spellStart"/>
+        <w:t>נבחן את הביטוי הפנוטיפי על מסדי נתונים הלקוחים מההיפותלמוס (מוח) והכבד.</w:t>
+      </w:r>
+      <w:r>
+        <w:rPr>
+          <w:rtl/>
+        </w:rPr>
+        <w:br/>
+      </w:r>
       <w:r>
         <w:rPr>
           <w:rFonts w:hint="cs"/>
           <w:rtl/>
         </w:rPr>
-        <w:t>הפנוטיפי</w:t>
-      </w:r>
-      <w:proofErr w:type="spellEnd"/>
+        <w:t xml:space="preserve">בחרנו </w:t>
+      </w:r>
       <w:r>
         <w:rPr>
           <w:rFonts w:hint="cs"/>
           <w:rtl/>
         </w:rPr>
-        <w:t xml:space="preserve"> על מסדי נתונים הלקוחים מההיפותלמוס (מוח) והכבד.</w:t>
-      </w:r>
-      <w:r>
-        <w:rPr>
-          <w:rtl/>
+        <w:t xml:space="preserve">בהיפותלמוס משום </w:t>
+      </w:r>
+      <w:r>
+        <w:rPr>
+          <w:rFonts w:hint="cs"/>
+          <w:rtl/>
+        </w:rPr>
+        <w:t>שלמורפיום</w:t>
+      </w:r>
+      <w:r>
+        <w:rPr>
+          <w:rFonts w:hint="cs"/>
+          <w:rtl/>
+        </w:rPr>
+        <w:t xml:space="preserve"> יש השפעה ישירה על המוח, ובכבד משום </w:t>
+      </w:r>
+      <w:r>
+        <w:rPr>
+          <w:rFonts w:hint="cs"/>
+          <w:rtl/>
+        </w:rPr>
+        <w:t xml:space="preserve">שהוא </w:t>
+      </w:r>
+      <w:r>
+        <w:rPr>
+          <w:rFonts w:hint="cs"/>
+          <w:rtl/>
+        </w:rPr>
+        <w:t>מהוו</w:t>
+      </w:r>
+      <w:r>
+        <w:rPr>
+          <w:rFonts w:hint="cs"/>
+          <w:rtl/>
+        </w:rPr>
+        <w:t>ה</w:t>
+      </w:r>
+      <w:r>
+        <w:rPr>
+          <w:rFonts w:hint="cs"/>
+          <w:rtl/>
+        </w:rPr>
+        <w:t xml:space="preserve"> גורם מרכזי בפירוק החומר בגוף.</w:t>
+      </w:r>
+      <w:r>
+        <w:rPr>
+          <w:rFonts w:eastAsia="Times New Roman" w:cs="Arial"/>
+          <w:kern w:val="0"/>
+          <w:rtl/>
+          <w14:ligatures w14:val="none"/>
         </w:rPr>
         <w:br/>
       </w:r>
       <w:r>
         <w:rPr>
-          <w:rFonts w:hint="cs"/>
-          <w:rtl/>
-        </w:rPr>
-        <w:t xml:space="preserve">בחרנו </w:t>
-      </w:r>
-      <w:r>
-        <w:rPr>
-          <w:rFonts w:hint="cs"/>
-          <w:rtl/>
-        </w:rPr>
-        <w:t xml:space="preserve">בהיפותלמוס משום </w:t>
-      </w:r>
-      <w:r>
-        <w:rPr>
-          <w:rFonts w:hint="cs"/>
-          <w:rtl/>
-        </w:rPr>
-        <w:t>שלמורפיום</w:t>
-      </w:r>
-      <w:r>
-        <w:rPr>
-          <w:rFonts w:hint="cs"/>
-          <w:rtl/>
-        </w:rPr>
-        <w:t xml:space="preserve"> יש השפעה ישירה על המוח, ובכבד משום </w:t>
-      </w:r>
-      <w:r>
-        <w:rPr>
-          <w:rFonts w:hint="cs"/>
-          <w:rtl/>
-        </w:rPr>
-        <w:t xml:space="preserve">שהוא </w:t>
-      </w:r>
-      <w:r>
-        <w:rPr>
-          <w:rFonts w:hint="cs"/>
-          <w:rtl/>
-        </w:rPr>
-        <w:t>מהוו</w:t>
-      </w:r>
-      <w:r>
-        <w:rPr>
-          <w:rFonts w:hint="cs"/>
-          <w:rtl/>
-        </w:rPr>
-        <w:t>ה</w:t>
-      </w:r>
-      <w:r>
-        <w:rPr>
-          <w:rFonts w:hint="cs"/>
-          <w:rtl/>
-        </w:rPr>
-        <w:t xml:space="preserve"> גורם מרכזי בפירוק החומר בגוף.</w:t>
-      </w:r>
-      <w:r>
-        <w:rPr>
-          <w:rFonts w:eastAsia="Times New Roman" w:cs="Arial"/>
-          <w:kern w:val="0"/>
-          <w:rtl/>
-          <w14:ligatures w14:val="none"/>
-        </w:rPr>
-        <w:br/>
-      </w:r>
-      <w:r>
-        <w:rPr>
-          <w:rFonts w:eastAsia="Times New Roman" w:cs="Arial" w:hint="cs"/>
-          <w:kern w:val="0"/>
-          <w:rtl/>
-          <w14:ligatures w14:val="none"/>
-        </w:rPr>
-        <w:t xml:space="preserve">נצפה לראות השפעה של האזורים הללו על הביטוי </w:t>
-      </w:r>
-      <w:proofErr w:type="spellStart"/>
-      <w:r>
-        <w:rPr>
-          <w:rFonts w:eastAsia="Times New Roman" w:cs="Arial" w:hint="cs"/>
-          <w:kern w:val="0"/>
-          <w:rtl/>
-          <w14:ligatures w14:val="none"/>
-        </w:rPr>
-        <w:t>הפנוטיפי</w:t>
-      </w:r>
-      <w:proofErr w:type="spellEnd"/>
-      <w:r>
-        <w:rPr>
-          <w:rFonts w:eastAsia="Times New Roman" w:cs="Arial" w:hint="cs"/>
-          <w:kern w:val="0"/>
-          <w:rtl/>
-          <w14:ligatures w14:val="none"/>
-        </w:rPr>
-        <w:t xml:space="preserve">. כמו כן, מעניין יהיה לגלות אם יש קשר בין הביטוי </w:t>
-      </w:r>
-      <w:proofErr w:type="spellStart"/>
-      <w:r>
-        <w:rPr>
-          <w:rFonts w:eastAsia="Times New Roman" w:cs="Arial" w:hint="cs"/>
-          <w:kern w:val="0"/>
-          <w:rtl/>
-          <w14:ligatures w14:val="none"/>
-        </w:rPr>
-        <w:t>הפנוטיפי</w:t>
-      </w:r>
-      <w:proofErr w:type="spellEnd"/>
-      <w:r>
-        <w:rPr>
-          <w:rFonts w:eastAsia="Times New Roman" w:cs="Arial" w:hint="cs"/>
-          <w:kern w:val="0"/>
-          <w:rtl/>
-          <w14:ligatures w14:val="none"/>
-        </w:rPr>
-        <w:t xml:space="preserve"> לגנים ל</w:t>
+          <w:rFonts w:eastAsia="Times New Roman" w:cs="Arial" w:hint="cs"/>
+          <w:kern w:val="0"/>
+          <w:rtl/>
+          <w14:ligatures w14:val="none"/>
+        </w:rPr>
+        <w:t>נצפה לראות השפעה של האזורים הללו על הביטוי הפנוטיפי. כמו כן, מעניין יהיה לגלות אם יש קשר בין הביטוי הפנוטיפי לגנים ל</w:t>
       </w:r>
       <w:r>
         <w:rPr>
@@ -553,7 +374,7 @@
             <w:pPr>
               <w:jc w:val="center"/>
               <w:rPr>
-                <w:rFonts w:eastAsia="Times New Roman" w:cs="Arial" w:hint="cs"/>
+                <w:rFonts w:eastAsia="Times New Roman" w:cs="Arial"/>
                 <w:kern w:val="0"/>
                 <w:rtl/>
                 <w14:ligatures w14:val="none"/>
@@ -569,7 +390,7 @@
             <w:pPr>
               <w:jc w:val="center"/>
               <w:rPr>
-                <w:rFonts w:eastAsia="Times New Roman" w:cs="Arial" w:hint="cs"/>
+                <w:rFonts w:eastAsia="Times New Roman" w:cs="Arial"/>
                 <w:kern w:val="0"/>
                 <w:rtl/>
                 <w14:ligatures w14:val="none"/>
@@ -594,7 +415,7 @@
             <w:pPr>
               <w:jc w:val="center"/>
               <w:rPr>
-                <w:rFonts w:eastAsia="Times New Roman" w:cs="Arial" w:hint="cs"/>
+                <w:rFonts w:eastAsia="Times New Roman" w:cs="Arial"/>
                 <w:kern w:val="0"/>
                 <w:rtl/>
                 <w14:ligatures w14:val="none"/>
@@ -619,7 +440,7 @@
             <w:pPr>
               <w:jc w:val="center"/>
               <w:rPr>
-                <w:rFonts w:eastAsia="Times New Roman" w:cs="Arial" w:hint="cs"/>
+                <w:rFonts w:eastAsia="Times New Roman" w:cs="Arial"/>
                 <w:kern w:val="0"/>
                 <w:rtl/>
                 <w14:ligatures w14:val="none"/>
@@ -644,7 +465,7 @@
             <w:pPr>
               <w:jc w:val="center"/>
               <w:rPr>
-                <w:rFonts w:eastAsia="Times New Roman" w:cs="Arial" w:hint="cs"/>
+                <w:rFonts w:eastAsia="Times New Roman" w:cs="Arial"/>
                 <w:kern w:val="0"/>
                 <w:rtl/>
                 <w14:ligatures w14:val="none"/>
@@ -691,7 +512,7 @@
             <w:pPr>
               <w:jc w:val="center"/>
               <w:rPr>
-                <w:rFonts w:eastAsia="Times New Roman" w:cs="Arial" w:hint="cs"/>
+                <w:rFonts w:eastAsia="Times New Roman" w:cs="Arial"/>
                 <w:kern w:val="0"/>
                 <w:rtl/>
                 <w14:ligatures w14:val="none"/>
@@ -716,7 +537,7 @@
             <w:pPr>
               <w:jc w:val="center"/>
               <w:rPr>
-                <w:rFonts w:eastAsia="Times New Roman" w:cs="Arial" w:hint="cs"/>
+                <w:rFonts w:eastAsia="Times New Roman" w:cs="Arial"/>
                 <w:kern w:val="0"/>
                 <w:rtl/>
                 <w14:ligatures w14:val="none"/>
@@ -741,7 +562,7 @@
             <w:pPr>
               <w:jc w:val="center"/>
               <w:rPr>
-                <w:rFonts w:eastAsia="Times New Roman" w:cs="Arial" w:hint="cs"/>
+                <w:rFonts w:eastAsia="Times New Roman" w:cs="Arial"/>
                 <w:kern w:val="0"/>
                 <w:rtl/>
                 <w14:ligatures w14:val="none"/>
@@ -766,7 +587,7 @@
             <w:pPr>
               <w:jc w:val="center"/>
               <w:rPr>
-                <w:rFonts w:eastAsia="Times New Roman" w:cs="Arial" w:hint="cs"/>
+                <w:rFonts w:eastAsia="Times New Roman" w:cs="Arial"/>
                 <w:kern w:val="0"/>
                 <w:rtl/>
                 <w14:ligatures w14:val="none"/>
@@ -791,7 +612,7 @@
             <w:pPr>
               <w:jc w:val="center"/>
               <w:rPr>
-                <w:rFonts w:eastAsia="Times New Roman" w:cs="Arial" w:hint="cs"/>
+                <w:rFonts w:eastAsia="Times New Roman" w:cs="Arial"/>
                 <w:kern w:val="0"/>
                 <w:rtl/>
                 <w14:ligatures w14:val="none"/>
@@ -821,7 +642,7 @@
             <w:pPr>
               <w:jc w:val="center"/>
               <w:rPr>
-                <w:rFonts w:eastAsia="Times New Roman" w:cs="Arial" w:hint="cs"/>
+                <w:rFonts w:eastAsia="Times New Roman" w:cs="Arial"/>
                 <w:kern w:val="0"/>
                 <w:rtl/>
                 <w14:ligatures w14:val="none"/>
@@ -846,7 +667,7 @@
             <w:pPr>
               <w:jc w:val="center"/>
               <w:rPr>
-                <w:rFonts w:eastAsia="Times New Roman" w:cs="Arial" w:hint="cs"/>
+                <w:rFonts w:eastAsia="Times New Roman" w:cs="Arial"/>
                 <w:kern w:val="0"/>
                 <w:rtl/>
                 <w14:ligatures w14:val="none"/>
@@ -871,7 +692,7 @@
             <w:pPr>
               <w:jc w:val="center"/>
               <w:rPr>
-                <w:rFonts w:eastAsia="Times New Roman" w:cs="Arial" w:hint="cs"/>
+                <w:rFonts w:eastAsia="Times New Roman" w:cs="Arial"/>
                 <w:kern w:val="0"/>
                 <w:rtl/>
                 <w14:ligatures w14:val="none"/>
@@ -896,7 +717,7 @@
             <w:pPr>
               <w:jc w:val="center"/>
               <w:rPr>
-                <w:rFonts w:eastAsia="Times New Roman" w:cs="Arial" w:hint="cs"/>
+                <w:rFonts w:eastAsia="Times New Roman" w:cs="Arial"/>
                 <w:kern w:val="0"/>
                 <w:rtl/>
                 <w14:ligatures w14:val="none"/>
@@ -921,7 +742,7 @@
             <w:pPr>
               <w:jc w:val="center"/>
               <w:rPr>
-                <w:rFonts w:eastAsia="Times New Roman" w:cs="Arial" w:hint="cs"/>
+                <w:rFonts w:eastAsia="Times New Roman" w:cs="Arial"/>
                 <w:kern w:val="0"/>
                 <w:rtl/>
                 <w14:ligatures w14:val="none"/>
@@ -956,27 +777,7 @@
           <w:rtl/>
           <w14:ligatures w14:val="none"/>
         </w:rPr>
-        <w:t xml:space="preserve">בתהליך העיבוד המקדים </w:t>
-      </w:r>
-      <w:proofErr w:type="spellStart"/>
-      <w:r>
-        <w:rPr>
-          <w:rFonts w:eastAsia="Times New Roman" w:cs="Arial" w:hint="cs"/>
-          <w:kern w:val="0"/>
-          <w:rtl/>
-          <w14:ligatures w14:val="none"/>
-        </w:rPr>
-        <w:t>נירמלנו</w:t>
-      </w:r>
-      <w:proofErr w:type="spellEnd"/>
-      <w:r>
-        <w:rPr>
-          <w:rFonts w:eastAsia="Times New Roman" w:cs="Arial" w:hint="cs"/>
-          <w:kern w:val="0"/>
-          <w:rtl/>
-          <w14:ligatures w14:val="none"/>
-        </w:rPr>
-        <w:t xml:space="preserve"> את הנתונים על ההיפותלמוס משום שלהם תוחלת 8 ושונות 4. החלטנו לנרמל להתפלגות נורמלית סטנדרטית.</w:t>
+        <w:t>בתהליך העיבוד המקדים נירמלנו את הנתונים על ההיפותלמוס משום שלהם תוחלת 8 ושונות 4. החלטנו לנרמל להתפלגות נורמלית סטנדרטית.</w:t>
       </w:r>
       <w:r>
         <w:rPr>
@@ -1047,6 +848,9 @@
         <w:rPr>
           <w:rFonts w:eastAsia="Times New Roman" w:cs="Arial"/>
           <w:kern w:val="0"/>
+          <w:sz w:val="28"/>
+          <w:szCs w:val="28"/>
+          <w:u w:val="single"/>
           <w:rtl/>
           <w14:ligatures w14:val="none"/>
         </w:rPr>
@@ -1055,6 +859,8 @@
         <w:rPr>
           <w:rFonts w:eastAsia="Times New Roman" w:cs="Arial" w:hint="cs"/>
           <w:kern w:val="0"/>
+          <w:sz w:val="28"/>
+          <w:szCs w:val="28"/>
           <w:u w:val="single"/>
           <w:rtl/>
           <w14:ligatures w14:val="none"/>
@@ -1065,6 +871,8 @@
         <w:rPr>
           <w:rFonts w:eastAsia="Times New Roman" w:cs="Arial"/>
           <w:kern w:val="0"/>
+          <w:sz w:val="28"/>
+          <w:szCs w:val="28"/>
           <w:u w:val="single"/>
           <w:rtl/>
           <w14:ligatures w14:val="none"/>
@@ -1075,42 +883,358 @@
         <w:rPr>
           <w:rFonts w:eastAsia="Times New Roman" w:cs="Arial" w:hint="cs"/>
           <w:kern w:val="0"/>
+          <w:sz w:val="28"/>
+          <w:szCs w:val="28"/>
           <w:u w:val="single"/>
           <w:rtl/>
           <w14:ligatures w14:val="none"/>
         </w:rPr>
         <w:t xml:space="preserve"> ניתוח </w:t>
       </w:r>
-      <w:proofErr w:type="spellStart"/>
-      <w:r>
-        <w:rPr>
-          <w:rFonts w:eastAsia="Times New Roman" w:cs="Arial"/>
-          <w:kern w:val="0"/>
+      <w:r>
+        <w:rPr>
+          <w:rFonts w:eastAsia="Times New Roman" w:cs="Arial"/>
+          <w:kern w:val="0"/>
+          <w:sz w:val="28"/>
+          <w:szCs w:val="28"/>
           <w:u w:val="single"/>
           <w14:ligatures w14:val="none"/>
         </w:rPr>
         <w:t>eQTL</w:t>
       </w:r>
-      <w:proofErr w:type="spellEnd"/>
-      <w:r>
-        <w:rPr>
-          <w:rFonts w:eastAsia="Times New Roman" w:cs="Arial" w:hint="cs"/>
-          <w:kern w:val="0"/>
+      <w:r>
+        <w:rPr>
+          <w:rFonts w:eastAsia="Times New Roman" w:cs="Arial" w:hint="cs"/>
+          <w:kern w:val="0"/>
+          <w:sz w:val="28"/>
+          <w:szCs w:val="28"/>
           <w:u w:val="single"/>
           <w:rtl/>
           <w14:ligatures w14:val="none"/>
         </w:rPr>
         <w:t>:</w:t>
       </w:r>
-      <w:r>
-        <w:rPr>
-          <w:rFonts w:eastAsia="Times New Roman" w:cs="Arial"/>
+    </w:p>
+    <w:p>
+      <w:pPr>
+        <w:rPr>
+          <w:rFonts w:eastAsia="Times New Roman" w:cs="Arial"/>
+          <w:kern w:val="0"/>
+          <w:rtl/>
+          <w14:ligatures w14:val="none"/>
+        </w:rPr>
+      </w:pPr>
+      <w:r>
+        <w:rPr>
+          <w:noProof/>
+        </w:rPr>
+        <w:drawing>
+          <wp:anchor distT="0" distB="0" distL="114300" distR="114300" simplePos="0" relativeHeight="251664384" behindDoc="0" locked="0" layoutInCell="1" allowOverlap="1" wp14:anchorId="6C0052B6" wp14:editId="0C8DD6D5">
+            <wp:simplePos x="0" y="0"/>
+            <wp:positionH relativeFrom="column">
+              <wp:posOffset>-936625</wp:posOffset>
+            </wp:positionH>
+            <wp:positionV relativeFrom="paragraph">
+              <wp:posOffset>921385</wp:posOffset>
+            </wp:positionV>
+            <wp:extent cx="2138680" cy="1422400"/>
+            <wp:effectExtent l="0" t="0" r="0" b="6350"/>
+            <wp:wrapThrough wrapText="bothSides">
+              <wp:wrapPolygon edited="0">
+                <wp:start x="192" y="0"/>
+                <wp:lineTo x="0" y="3761"/>
+                <wp:lineTo x="0" y="8100"/>
+                <wp:lineTo x="962" y="9257"/>
+                <wp:lineTo x="0" y="10125"/>
+                <wp:lineTo x="0" y="17646"/>
+                <wp:lineTo x="962" y="18514"/>
+                <wp:lineTo x="577" y="19961"/>
+                <wp:lineTo x="770" y="20829"/>
+                <wp:lineTo x="1539" y="21407"/>
+                <wp:lineTo x="18278" y="21407"/>
+                <wp:lineTo x="19625" y="21407"/>
+                <wp:lineTo x="20971" y="19961"/>
+                <wp:lineTo x="21356" y="1446"/>
+                <wp:lineTo x="21356" y="0"/>
+                <wp:lineTo x="192" y="0"/>
+              </wp:wrapPolygon>
+            </wp:wrapThrough>
+            <wp:docPr id="2130437438" name="תמונה 1" descr="תמונה שמכילה צילום מסך, טקסט, מלבן, גרפיקה"/>
+            <wp:cNvGraphicFramePr>
+              <a:graphicFrameLocks xmlns:a="http://schemas.openxmlformats.org/drawingml/2006/main" noChangeAspect="1"/>
+            </wp:cNvGraphicFramePr>
+            <a:graphic xmlns:a="http://schemas.openxmlformats.org/drawingml/2006/main">
+              <a:graphicData uri="http://schemas.openxmlformats.org/drawingml/2006/picture">
+                <pic:pic xmlns:pic="http://schemas.openxmlformats.org/drawingml/2006/picture">
+                  <pic:nvPicPr>
+                    <pic:cNvPr id="2130437438" name="תמונה 1" descr="תמונה שמכילה צילום מסך, טקסט, מלבן, גרפיקה"/>
+                    <pic:cNvPicPr>
+                      <a:picLocks noChangeAspect="1" noChangeArrowheads="1"/>
+                    </pic:cNvPicPr>
+                  </pic:nvPicPr>
+                  <pic:blipFill rotWithShape="1">
+                    <a:blip r:embed="rId5">
+                      <a:extLst>
+                        <a:ext uri="{28A0092B-C50C-407E-A947-70E740481C1C}">
+                          <a14:useLocalDpi xmlns:a14="http://schemas.microsoft.com/office/drawing/2010/main" val="0"/>
+                        </a:ext>
+                      </a:extLst>
+                    </a:blip>
+                    <a:srcRect l="6181" t="5880" r="5609" b="6125"/>
+                    <a:stretch/>
+                  </pic:blipFill>
+                  <pic:spPr bwMode="auto">
+                    <a:xfrm>
+                      <a:off x="0" y="0"/>
+                      <a:ext cx="2138680" cy="1422400"/>
+                    </a:xfrm>
+                    <a:prstGeom prst="rect">
+                      <a:avLst/>
+                    </a:prstGeom>
+                    <a:noFill/>
+                    <a:ln>
+                      <a:noFill/>
+                    </a:ln>
+                    <a:extLst>
+                      <a:ext uri="{53640926-AAD7-44D8-BBD7-CCE9431645EC}">
+                        <a14:shadowObscured xmlns:a14="http://schemas.microsoft.com/office/drawing/2010/main"/>
+                      </a:ext>
+                    </a:extLst>
+                  </pic:spPr>
+                </pic:pic>
+              </a:graphicData>
+            </a:graphic>
+            <wp14:sizeRelH relativeFrom="margin">
+              <wp14:pctWidth>0</wp14:pctWidth>
+            </wp14:sizeRelH>
+            <wp14:sizeRelV relativeFrom="margin">
+              <wp14:pctHeight>0</wp14:pctHeight>
+            </wp14:sizeRelV>
+          </wp:anchor>
+        </w:drawing>
+      </w:r>
+      <w:r>
+        <w:rPr>
+          <w:rFonts w:eastAsia="Times New Roman" w:cs="Arial" w:hint="cs"/>
+          <w:kern w:val="0"/>
+          <w:rtl/>
+          <w14:ligatures w14:val="none"/>
+        </w:rPr>
+        <w:t xml:space="preserve">בדומה למטלה 3, ספרנו את מספר הזוגות של (גן, סניפ) שלהם היה </w:t>
+      </w:r>
+      <w:r>
+        <w:rPr>
+          <w:rFonts w:eastAsia="Times New Roman" w:cs="Arial"/>
+          <w:kern w:val="0"/>
+          <w14:ligatures w14:val="none"/>
+        </w:rPr>
+        <w:t>P-value</w:t>
+      </w:r>
+      <w:r>
+        <w:rPr>
+          <w:rFonts w:eastAsia="Times New Roman" w:cs="Arial" w:hint="cs"/>
+          <w:kern w:val="0"/>
+          <w:rtl/>
+          <w14:ligatures w14:val="none"/>
+        </w:rPr>
+        <w:t xml:space="preserve"> מובהק (שאינו גדול מ-0.05). ביניהם ספרנו את אלה שמתנהגים כציס וכטראנס, כאשר ההגדרה לציס נשארה כשהייתה מהמטלה הקודמת </w:t>
+      </w:r>
+      <w:r>
+        <w:rPr>
+          <w:rFonts w:eastAsia="Times New Roman" w:cs="Arial"/>
+          <w:kern w:val="0"/>
+          <w:rtl/>
+          <w14:ligatures w14:val="none"/>
+        </w:rPr>
+        <w:t>–</w:t>
+      </w:r>
+      <w:r>
+        <w:rPr>
+          <w:rFonts w:eastAsia="Times New Roman" w:cs="Arial" w:hint="cs"/>
+          <w:kern w:val="0"/>
+          <w:rtl/>
+          <w14:ligatures w14:val="none"/>
+        </w:rPr>
+        <w:t xml:space="preserve"> על אותו הכרומוזום ובמרחק שאינו עולה על </w:t>
+      </w:r>
+      <w:r>
+        <w:rPr>
+          <w:rFonts w:eastAsia="Times New Roman" w:cs="Arial"/>
+          <w:kern w:val="0"/>
+          <w14:ligatures w14:val="none"/>
+        </w:rPr>
+        <w:t>2Mbp</w:t>
+      </w:r>
+      <w:r>
+        <w:rPr>
+          <w:rFonts w:eastAsia="Times New Roman" w:cs="Arial" w:hint="cs"/>
+          <w:kern w:val="0"/>
+          <w:rtl/>
+          <w14:ligatures w14:val="none"/>
+        </w:rPr>
+        <w:t>.</w:t>
+      </w:r>
+      <w:r>
+        <w:rPr>
+          <w:rFonts w:eastAsia="Times New Roman" w:cs="Arial"/>
+          <w:kern w:val="0"/>
+          <w:rtl/>
+          <w14:ligatures w14:val="none"/>
+        </w:rPr>
+        <w:br/>
+      </w:r>
+      <w:r>
+        <w:rPr>
+          <w:rFonts w:eastAsia="Times New Roman" w:cs="Arial" w:hint="cs"/>
+          <w:kern w:val="0"/>
+          <w:rtl/>
+          <w14:ligatures w14:val="none"/>
+        </w:rPr>
+        <w:t>בהתאם לתוצאות שקיבלנו, ראינו כי יש יותר צמדים מובהקים מ-</w:t>
+      </w:r>
+      <w:r>
+        <w:rPr>
+          <w:rFonts w:eastAsia="Times New Roman" w:cs="Arial"/>
+          <w:kern w:val="0"/>
+          <w14:ligatures w14:val="none"/>
+        </w:rPr>
+        <w:t>eQTLs</w:t>
+      </w:r>
+      <w:r>
+        <w:rPr>
+          <w:rFonts w:eastAsia="Times New Roman" w:cs="Arial" w:hint="cs"/>
+          <w:kern w:val="0"/>
+          <w:rtl/>
+          <w14:ligatures w14:val="none"/>
+        </w:rPr>
+        <w:t xml:space="preserve"> ייחודיים. על כן המסקנה היא שיש כמה סניפים שמתנהגים גם כציס וגם כטראנס</w:t>
+      </w:r>
+      <w:r>
+        <w:rPr>
+          <w:rFonts w:eastAsia="Times New Roman" w:cs="Arial" w:hint="cs"/>
+          <w:kern w:val="0"/>
+          <w:rtl/>
+          <w14:ligatures w14:val="none"/>
+        </w:rPr>
+        <w:t xml:space="preserve"> (להלן דואלים)</w:t>
+      </w:r>
+      <w:r>
+        <w:rPr>
+          <w:rFonts w:eastAsia="Times New Roman" w:cs="Arial" w:hint="cs"/>
+          <w:kern w:val="0"/>
+          <w:rtl/>
+          <w14:ligatures w14:val="none"/>
+        </w:rPr>
+        <w:t>, כתלות בגן</w:t>
+      </w:r>
+      <w:r>
+        <w:rPr>
+          <w:rFonts w:eastAsia="Times New Roman" w:cs="Arial" w:hint="cs"/>
+          <w:kern w:val="0"/>
+          <w:rtl/>
+          <w14:ligatures w14:val="none"/>
+        </w:rPr>
+        <w:t>, ואין הצדקה להחשיבם כאחד או כשני בלבד</w:t>
+      </w:r>
+      <w:r>
+        <w:rPr>
+          <w:rFonts w:eastAsia="Times New Roman" w:cs="Arial" w:hint="cs"/>
+          <w:kern w:val="0"/>
+          <w:rtl/>
+          <w14:ligatures w14:val="none"/>
+        </w:rPr>
+        <w:t>.</w:t>
+      </w:r>
+    </w:p>
+    <w:p>
+      <w:pPr>
+        <w:rPr>
+          <w:rFonts w:eastAsia="Times New Roman" w:cs="Arial"/>
+          <w:kern w:val="0"/>
+          <w:rtl/>
+          <w14:ligatures w14:val="none"/>
+        </w:rPr>
+      </w:pPr>
+      <w:r>
+        <w:rPr>
+          <w:rFonts w:eastAsia="Times New Roman" w:cs="Arial" w:hint="cs"/>
           <w:kern w:val="0"/>
           <w:u w:val="single"/>
           <w:rtl/>
           <w14:ligatures w14:val="none"/>
         </w:rPr>
+        <w:t>בהיפותלמוס:</w:t>
+      </w:r>
+      <w:r>
+        <w:rPr>
+          <w:rFonts w:eastAsia="Times New Roman" w:cs="Arial"/>
+          <w:kern w:val="0"/>
+          <w:u w:val="single"/>
+          <w:rtl/>
+          <w14:ligatures w14:val="none"/>
+        </w:rPr>
         <w:br/>
+      </w:r>
+      <w:r>
+        <w:rPr>
+          <w:rFonts w:eastAsia="Times New Roman" w:cs="Arial" w:hint="cs"/>
+          <w:kern w:val="0"/>
+          <w:rtl/>
+          <w14:ligatures w14:val="none"/>
+        </w:rPr>
+        <w:t xml:space="preserve">קיבלנו סה"כ 1041 </w:t>
+      </w:r>
+      <w:r>
+        <w:rPr>
+          <w:rFonts w:eastAsia="Times New Roman" w:cs="Arial"/>
+          <w:kern w:val="0"/>
+          <w14:ligatures w14:val="none"/>
+        </w:rPr>
+        <w:t>eQTLs</w:t>
+      </w:r>
+      <w:r>
+        <w:rPr>
+          <w:rFonts w:eastAsia="Times New Roman" w:cs="Arial" w:hint="cs"/>
+          <w:kern w:val="0"/>
+          <w:rtl/>
+          <w14:ligatures w14:val="none"/>
+        </w:rPr>
+        <w:t xml:space="preserve"> שונים, ו-3001 זוגות מובהקים. מתוך 1041 ה-</w:t>
+      </w:r>
+      <w:r>
+        <w:rPr>
+          <w:rFonts w:eastAsia="Times New Roman" w:cs="Arial"/>
+          <w:kern w:val="0"/>
+          <w14:ligatures w14:val="none"/>
+        </w:rPr>
+        <w:t>eQTLs</w:t>
+      </w:r>
+      <w:r>
+        <w:rPr>
+          <w:rFonts w:eastAsia="Times New Roman" w:cs="Arial" w:hint="cs"/>
+          <w:kern w:val="0"/>
+          <w:rtl/>
+          <w14:ligatures w14:val="none"/>
+        </w:rPr>
+        <w:t xml:space="preserve"> השונים, 172 מהם הם בצורת ציס, 562 בצורת טראנס, ו-307 בשתי הצורות.</w:t>
+      </w:r>
+      <w:r>
+        <w:rPr>
+          <w:rFonts w:eastAsia="Times New Roman" w:cs="Arial"/>
+          <w:kern w:val="0"/>
+          <w:rtl/>
+          <w14:ligatures w14:val="none"/>
+        </w:rPr>
+        <w:br/>
+      </w:r>
+      <w:r>
+        <w:rPr>
+          <w:rFonts w:eastAsia="Times New Roman" w:cs="Arial" w:hint="cs"/>
+          <w:kern w:val="0"/>
+          <w:rtl/>
+          <w14:ligatures w14:val="none"/>
+        </w:rPr>
+        <w:t>התפלגות מובאת בגרף הבא:</w:t>
       </w:r>
     </w:p>
     <w:p>
@@ -1132,6 +1256,2360 @@
           <w14:ligatures w14:val="none"/>
         </w:rPr>
       </w:pPr>
+      <w:r>
+        <w:rPr>
+          <w:rFonts w:cs="Arial"/>
+          <w:noProof/>
+        </w:rPr>
+        <w:lastRenderedPageBreak/>
+        <w:drawing>
+          <wp:anchor distT="0" distB="0" distL="114300" distR="114300" simplePos="0" relativeHeight="251665408" behindDoc="0" locked="0" layoutInCell="1" allowOverlap="1" wp14:anchorId="78678D22" wp14:editId="35939CC6">
+            <wp:simplePos x="0" y="0"/>
+            <wp:positionH relativeFrom="column">
+              <wp:posOffset>-912495</wp:posOffset>
+            </wp:positionH>
+            <wp:positionV relativeFrom="paragraph">
+              <wp:posOffset>0</wp:posOffset>
+            </wp:positionV>
+            <wp:extent cx="2122805" cy="1473835"/>
+            <wp:effectExtent l="0" t="0" r="0" b="0"/>
+            <wp:wrapThrough wrapText="bothSides">
+              <wp:wrapPolygon edited="0">
+                <wp:start x="0" y="0"/>
+                <wp:lineTo x="0" y="21218"/>
+                <wp:lineTo x="21322" y="21218"/>
+                <wp:lineTo x="21322" y="0"/>
+                <wp:lineTo x="0" y="0"/>
+              </wp:wrapPolygon>
+            </wp:wrapThrough>
+            <wp:docPr id="670740684" name="תמונה 2"/>
+            <wp:cNvGraphicFramePr>
+              <a:graphicFrameLocks xmlns:a="http://schemas.openxmlformats.org/drawingml/2006/main" noChangeAspect="1"/>
+            </wp:cNvGraphicFramePr>
+            <a:graphic xmlns:a="http://schemas.openxmlformats.org/drawingml/2006/main">
+              <a:graphicData uri="http://schemas.openxmlformats.org/drawingml/2006/picture">
+                <pic:pic xmlns:pic="http://schemas.openxmlformats.org/drawingml/2006/picture">
+                  <pic:nvPicPr>
+                    <pic:cNvPr id="0" name="Picture 3"/>
+                    <pic:cNvPicPr>
+                      <a:picLocks noChangeAspect="1" noChangeArrowheads="1"/>
+                    </pic:cNvPicPr>
+                  </pic:nvPicPr>
+                  <pic:blipFill>
+                    <a:blip r:embed="rId6">
+                      <a:extLst>
+                        <a:ext uri="{28A0092B-C50C-407E-A947-70E740481C1C}">
+                          <a14:useLocalDpi xmlns:a14="http://schemas.microsoft.com/office/drawing/2010/main" val="0"/>
+                        </a:ext>
+                      </a:extLst>
+                    </a:blip>
+                    <a:srcRect/>
+                    <a:stretch>
+                      <a:fillRect/>
+                    </a:stretch>
+                  </pic:blipFill>
+                  <pic:spPr bwMode="auto">
+                    <a:xfrm>
+                      <a:off x="0" y="0"/>
+                      <a:ext cx="2122805" cy="1473835"/>
+                    </a:xfrm>
+                    <a:prstGeom prst="rect">
+                      <a:avLst/>
+                    </a:prstGeom>
+                    <a:noFill/>
+                    <a:ln>
+                      <a:noFill/>
+                    </a:ln>
+                  </pic:spPr>
+                </pic:pic>
+              </a:graphicData>
+            </a:graphic>
+            <wp14:sizeRelH relativeFrom="margin">
+              <wp14:pctWidth>0</wp14:pctWidth>
+            </wp14:sizeRelH>
+            <wp14:sizeRelV relativeFrom="margin">
+              <wp14:pctHeight>0</wp14:pctHeight>
+            </wp14:sizeRelV>
+          </wp:anchor>
+        </w:drawing>
+      </w:r>
+      <w:r>
+        <w:rPr>
+          <w:rFonts w:eastAsia="Times New Roman" w:cs="Arial" w:hint="cs"/>
+          <w:kern w:val="0"/>
+          <w:u w:val="single"/>
+          <w:rtl/>
+          <w14:ligatures w14:val="none"/>
+        </w:rPr>
+        <w:t>בכבד:</w:t>
+      </w:r>
+      <w:r>
+        <w:rPr>
+          <w:rFonts w:eastAsia="Times New Roman" w:cs="Arial"/>
+          <w:kern w:val="0"/>
+          <w:rtl/>
+          <w14:ligatures w14:val="none"/>
+        </w:rPr>
+        <w:br/>
+      </w:r>
+      <w:r>
+        <w:rPr>
+          <w:rFonts w:eastAsia="Times New Roman" w:cs="Arial" w:hint="cs"/>
+          <w:kern w:val="0"/>
+          <w:rtl/>
+          <w14:ligatures w14:val="none"/>
+        </w:rPr>
+        <w:t>קיבלנו סה"כ 10</w:t>
+      </w:r>
+      <w:r>
+        <w:rPr>
+          <w:rFonts w:eastAsia="Times New Roman" w:cs="Arial" w:hint="cs"/>
+          <w:kern w:val="0"/>
+          <w:rtl/>
+          <w14:ligatures w14:val="none"/>
+        </w:rPr>
+        <w:t>70</w:t>
+      </w:r>
+      <w:r>
+        <w:rPr>
+          <w:rFonts w:eastAsia="Times New Roman" w:cs="Arial" w:hint="cs"/>
+          <w:kern w:val="0"/>
+          <w:rtl/>
+          <w14:ligatures w14:val="none"/>
+        </w:rPr>
+        <w:t xml:space="preserve"> </w:t>
+      </w:r>
+      <w:r>
+        <w:rPr>
+          <w:rFonts w:eastAsia="Times New Roman" w:cs="Arial"/>
+          <w:kern w:val="0"/>
+          <w14:ligatures w14:val="none"/>
+        </w:rPr>
+        <w:t>eQTLs</w:t>
+      </w:r>
+      <w:r>
+        <w:rPr>
+          <w:rFonts w:eastAsia="Times New Roman" w:cs="Arial" w:hint="cs"/>
+          <w:kern w:val="0"/>
+          <w:rtl/>
+          <w14:ligatures w14:val="none"/>
+        </w:rPr>
+        <w:t xml:space="preserve"> שונים, ו-3</w:t>
+      </w:r>
+      <w:r>
+        <w:rPr>
+          <w:rFonts w:eastAsia="Times New Roman" w:cs="Arial" w:hint="cs"/>
+          <w:kern w:val="0"/>
+          <w:rtl/>
+          <w14:ligatures w14:val="none"/>
+        </w:rPr>
+        <w:t>473</w:t>
+      </w:r>
+      <w:r>
+        <w:rPr>
+          <w:rFonts w:eastAsia="Times New Roman" w:cs="Arial" w:hint="cs"/>
+          <w:kern w:val="0"/>
+          <w:rtl/>
+          <w14:ligatures w14:val="none"/>
+        </w:rPr>
+        <w:t xml:space="preserve"> זוגות מובהקים. מתוך 10</w:t>
+      </w:r>
+      <w:r>
+        <w:rPr>
+          <w:rFonts w:eastAsia="Times New Roman" w:cs="Arial" w:hint="cs"/>
+          <w:kern w:val="0"/>
+          <w:rtl/>
+          <w14:ligatures w14:val="none"/>
+        </w:rPr>
+        <w:t>70</w:t>
+      </w:r>
+      <w:r>
+        <w:rPr>
+          <w:rFonts w:eastAsia="Times New Roman" w:cs="Arial" w:hint="cs"/>
+          <w:kern w:val="0"/>
+          <w:rtl/>
+          <w14:ligatures w14:val="none"/>
+        </w:rPr>
+        <w:t xml:space="preserve"> ה-</w:t>
+      </w:r>
+      <w:r>
+        <w:rPr>
+          <w:rFonts w:eastAsia="Times New Roman" w:cs="Arial"/>
+          <w:kern w:val="0"/>
+          <w14:ligatures w14:val="none"/>
+        </w:rPr>
+        <w:t>eQTLs</w:t>
+      </w:r>
+      <w:r>
+        <w:rPr>
+          <w:rFonts w:eastAsia="Times New Roman" w:cs="Arial" w:hint="cs"/>
+          <w:kern w:val="0"/>
+          <w:rtl/>
+          <w14:ligatures w14:val="none"/>
+        </w:rPr>
+        <w:t xml:space="preserve"> השונים, 1</w:t>
+      </w:r>
+      <w:r>
+        <w:rPr>
+          <w:rFonts w:eastAsia="Times New Roman" w:cs="Arial" w:hint="cs"/>
+          <w:kern w:val="0"/>
+          <w:rtl/>
+          <w14:ligatures w14:val="none"/>
+        </w:rPr>
+        <w:t>32</w:t>
+      </w:r>
+      <w:r>
+        <w:rPr>
+          <w:rFonts w:eastAsia="Times New Roman" w:cs="Arial" w:hint="cs"/>
+          <w:kern w:val="0"/>
+          <w:rtl/>
+          <w14:ligatures w14:val="none"/>
+        </w:rPr>
+        <w:t xml:space="preserve"> מהם הם בצורת ציס, 5</w:t>
+      </w:r>
+      <w:r>
+        <w:rPr>
+          <w:rFonts w:eastAsia="Times New Roman" w:cs="Arial" w:hint="cs"/>
+          <w:kern w:val="0"/>
+          <w:rtl/>
+          <w14:ligatures w14:val="none"/>
+        </w:rPr>
+        <w:t>97</w:t>
+      </w:r>
+      <w:r>
+        <w:rPr>
+          <w:rFonts w:eastAsia="Times New Roman" w:cs="Arial" w:hint="cs"/>
+          <w:kern w:val="0"/>
+          <w:rtl/>
+          <w14:ligatures w14:val="none"/>
+        </w:rPr>
+        <w:t xml:space="preserve"> בצורת טראנס, ו-3</w:t>
+      </w:r>
+      <w:r>
+        <w:rPr>
+          <w:rFonts w:eastAsia="Times New Roman" w:cs="Arial" w:hint="cs"/>
+          <w:kern w:val="0"/>
+          <w:rtl/>
+          <w14:ligatures w14:val="none"/>
+        </w:rPr>
+        <w:t>41</w:t>
+      </w:r>
+      <w:r>
+        <w:rPr>
+          <w:rFonts w:eastAsia="Times New Roman" w:cs="Arial" w:hint="cs"/>
+          <w:kern w:val="0"/>
+          <w:rtl/>
+          <w14:ligatures w14:val="none"/>
+        </w:rPr>
+        <w:t xml:space="preserve"> בשתי הצורות.</w:t>
+      </w:r>
+      <w:r>
+        <w:rPr>
+          <w:rFonts w:eastAsia="Times New Roman" w:cs="Arial"/>
+          <w:kern w:val="0"/>
+          <w:rtl/>
+          <w14:ligatures w14:val="none"/>
+        </w:rPr>
+        <w:br/>
+      </w:r>
+      <w:r>
+        <w:rPr>
+          <w:rFonts w:eastAsia="Times New Roman" w:cs="Arial" w:hint="cs"/>
+          <w:kern w:val="0"/>
+          <w:rtl/>
+          <w14:ligatures w14:val="none"/>
+        </w:rPr>
+        <w:t>התפלגות מובאת בגרף הבא:</w:t>
+      </w:r>
+    </w:p>
+    <w:p>
+      <w:pPr>
+        <w:rPr>
+          <w:rFonts w:eastAsia="Times New Roman" w:cs="Arial"/>
+          <w:kern w:val="0"/>
+          <w:rtl/>
+          <w14:ligatures w14:val="none"/>
+        </w:rPr>
+      </w:pPr>
+    </w:p>
+    <w:p>
+      <w:pPr>
+        <w:rPr>
+          <w:rFonts w:eastAsia="Times New Roman" w:cs="Arial"/>
+          <w:kern w:val="0"/>
+          <w:rtl/>
+          <w14:ligatures w14:val="none"/>
+        </w:rPr>
+      </w:pPr>
+    </w:p>
+    <w:p>
+      <w:pPr>
+        <w:rPr>
+          <w:rFonts w:eastAsia="Times New Roman" w:cs="Arial"/>
+          <w:kern w:val="0"/>
+          <w:rtl/>
+          <w14:ligatures w14:val="none"/>
+        </w:rPr>
+      </w:pPr>
+      <w:r>
+        <w:rPr>
+          <w:rFonts w:eastAsia="Times New Roman" w:cs="Arial" w:hint="cs"/>
+          <w:kern w:val="0"/>
+          <w:rtl/>
+          <w14:ligatures w14:val="none"/>
+        </w:rPr>
+        <w:t>ניתן לראות הבדלים בכמויות בין ציס, טראנס ודואלים.</w:t>
+      </w:r>
+      <w:r>
+        <w:rPr>
+          <w:rFonts w:eastAsia="Times New Roman" w:cs="Arial"/>
+          <w:kern w:val="0"/>
+          <w:rtl/>
+          <w14:ligatures w14:val="none"/>
+        </w:rPr>
+        <w:br/>
+      </w:r>
+      <w:r>
+        <w:rPr>
+          <w:rFonts w:eastAsia="Times New Roman" w:cs="Arial" w:hint="cs"/>
+          <w:kern w:val="0"/>
+          <w:rtl/>
+          <w14:ligatures w14:val="none"/>
+        </w:rPr>
+        <w:t>סיבה אפשרית לכך היא שלעיתים, סניפים הקשורים לגנים שרחוקים מהם (כלומר, זוג שבמצב טראנס) הם לעיתים סניפים שלמעשה משפיעים על חלבוני שיעתוק שמבקרים מספר גנים</w:t>
+      </w:r>
+      <w:r>
+        <w:rPr>
+          <w:rFonts w:eastAsia="Times New Roman" w:cs="Arial" w:hint="cs"/>
+          <w:kern w:val="0"/>
+          <w:rtl/>
+          <w14:ligatures w14:val="none"/>
+        </w:rPr>
+        <w:t xml:space="preserve"> שעשויים להיות גם קרובים וגם רחוקים מאותו הסניפ. על כן, נקבל יותר גנים שבאסוציאציה לאותו הסניפ, חלקם קרובים (ציס) וחלקם רחוקים (טראנס), ומספר כולל גבוה יותר של </w:t>
+      </w:r>
+      <w:r>
+        <w:rPr>
+          <w:rFonts w:eastAsia="Times New Roman" w:cs="Arial"/>
+          <w:kern w:val="0"/>
+          <w14:ligatures w14:val="none"/>
+        </w:rPr>
+        <w:t>eQTLs</w:t>
+      </w:r>
+      <w:r>
+        <w:rPr>
+          <w:rFonts w:eastAsia="Times New Roman" w:cs="Arial" w:hint="cs"/>
+          <w:kern w:val="0"/>
+          <w:rtl/>
+          <w14:ligatures w14:val="none"/>
+        </w:rPr>
+        <w:t xml:space="preserve"> בסופו של דבר.</w:t>
+      </w:r>
+      <w:r>
+        <w:rPr>
+          <w:rFonts w:eastAsia="Times New Roman" w:cs="Arial"/>
+          <w:kern w:val="0"/>
+          <w:rtl/>
+          <w14:ligatures w14:val="none"/>
+        </w:rPr>
+        <w:br/>
+      </w:r>
+      <w:r>
+        <w:rPr>
+          <w:rFonts w:eastAsia="Times New Roman" w:cs="Arial" w:hint="cs"/>
+          <w:kern w:val="0"/>
+          <w:rtl/>
+          <w14:ligatures w14:val="none"/>
+        </w:rPr>
+        <w:t>בנוסף, נזכור שיש יותר גנים רחוקים מסניפ נתון מאשר גנים קרובים, שכן יש מספר סופי ומוגבל מאוד של גנים הקרובים לאותו סניפ נתון.</w:t>
+      </w:r>
+      <w:r>
+        <w:rPr>
+          <w:rFonts w:eastAsia="Times New Roman" w:cs="Arial"/>
+          <w:kern w:val="0"/>
+          <w:rtl/>
+          <w14:ligatures w14:val="none"/>
+        </w:rPr>
+        <w:br/>
+      </w:r>
+    </w:p>
+    <w:p>
+      <w:pPr>
+        <w:jc w:val="center"/>
+        <w:rPr>
+          <w:rFonts w:eastAsia="Times New Roman" w:cs="Arial"/>
+          <w:kern w:val="0"/>
+          <w:sz w:val="24"/>
+          <w:szCs w:val="24"/>
+          <w:u w:val="single"/>
+          <w:rtl/>
+          <w14:ligatures w14:val="none"/>
+        </w:rPr>
+      </w:pPr>
+      <w:r>
+        <w:rPr>
+          <w:rFonts w:eastAsia="Times New Roman" w:cs="Arial" w:hint="cs"/>
+          <w:kern w:val="0"/>
+          <w:sz w:val="24"/>
+          <w:szCs w:val="24"/>
+          <w:u w:val="single"/>
+          <w:rtl/>
+          <w14:ligatures w14:val="none"/>
+        </w:rPr>
+        <w:t xml:space="preserve">מספר הגנים שבאסוציאציה עם כל </w:t>
+      </w:r>
+      <w:r>
+        <w:rPr>
+          <w:rFonts w:eastAsia="Times New Roman" w:cs="Arial"/>
+          <w:kern w:val="0"/>
+          <w:sz w:val="24"/>
+          <w:szCs w:val="24"/>
+          <w:u w:val="single"/>
+          <w14:ligatures w14:val="none"/>
+        </w:rPr>
+        <w:t>eQTL</w:t>
+      </w:r>
+      <w:r>
+        <w:rPr>
+          <w:rFonts w:eastAsia="Times New Roman" w:cs="Arial" w:hint="cs"/>
+          <w:kern w:val="0"/>
+          <w:sz w:val="24"/>
+          <w:szCs w:val="24"/>
+          <w:u w:val="single"/>
+          <w:rtl/>
+          <w14:ligatures w14:val="none"/>
+        </w:rPr>
+        <w:t xml:space="preserve"> לאורך הגנום</w:t>
+      </w:r>
+    </w:p>
+    <w:p>
+      <w:pPr>
+        <w:rPr>
+          <w:rFonts w:eastAsia="Times New Roman" w:cs="Arial"/>
+          <w:kern w:val="0"/>
+          <w:rtl/>
+          <w14:ligatures w14:val="none"/>
+        </w:rPr>
+      </w:pPr>
+      <w:r>
+        <w:rPr>
+          <w:rFonts w:cs="Arial" w:hint="cs"/>
+          <w:noProof/>
+        </w:rPr>
+        <w:drawing>
+          <wp:anchor distT="0" distB="0" distL="114300" distR="114300" simplePos="0" relativeHeight="251666432" behindDoc="0" locked="0" layoutInCell="1" allowOverlap="1" wp14:anchorId="6B944A7B" wp14:editId="1DF6D1E3">
+            <wp:simplePos x="0" y="0"/>
+            <wp:positionH relativeFrom="margin">
+              <wp:align>center</wp:align>
+            </wp:positionH>
+            <wp:positionV relativeFrom="paragraph">
+              <wp:posOffset>222885</wp:posOffset>
+            </wp:positionV>
+            <wp:extent cx="7031355" cy="1943100"/>
+            <wp:effectExtent l="0" t="0" r="0" b="0"/>
+            <wp:wrapThrough wrapText="bothSides">
+              <wp:wrapPolygon edited="0">
+                <wp:start x="0" y="0"/>
+                <wp:lineTo x="0" y="21388"/>
+                <wp:lineTo x="21536" y="21388"/>
+                <wp:lineTo x="21536" y="0"/>
+                <wp:lineTo x="0" y="0"/>
+              </wp:wrapPolygon>
+            </wp:wrapThrough>
+            <wp:docPr id="1671362206" name="תמונה 4"/>
+            <wp:cNvGraphicFramePr>
+              <a:graphicFrameLocks xmlns:a="http://schemas.openxmlformats.org/drawingml/2006/main" noChangeAspect="1"/>
+            </wp:cNvGraphicFramePr>
+            <a:graphic xmlns:a="http://schemas.openxmlformats.org/drawingml/2006/main">
+              <a:graphicData uri="http://schemas.openxmlformats.org/drawingml/2006/picture">
+                <pic:pic xmlns:pic="http://schemas.openxmlformats.org/drawingml/2006/picture">
+                  <pic:nvPicPr>
+                    <pic:cNvPr id="0" name="Picture 7"/>
+                    <pic:cNvPicPr>
+                      <a:picLocks noChangeAspect="1" noChangeArrowheads="1"/>
+                    </pic:cNvPicPr>
+                  </pic:nvPicPr>
+                  <pic:blipFill>
+                    <a:blip r:embed="rId7">
+                      <a:extLst>
+                        <a:ext uri="{28A0092B-C50C-407E-A947-70E740481C1C}">
+                          <a14:useLocalDpi xmlns:a14="http://schemas.microsoft.com/office/drawing/2010/main" val="0"/>
+                        </a:ext>
+                      </a:extLst>
+                    </a:blip>
+                    <a:srcRect/>
+                    <a:stretch>
+                      <a:fillRect/>
+                    </a:stretch>
+                  </pic:blipFill>
+                  <pic:spPr bwMode="auto">
+                    <a:xfrm>
+                      <a:off x="0" y="0"/>
+                      <a:ext cx="7031355" cy="1943100"/>
+                    </a:xfrm>
+                    <a:prstGeom prst="rect">
+                      <a:avLst/>
+                    </a:prstGeom>
+                    <a:noFill/>
+                    <a:ln>
+                      <a:noFill/>
+                    </a:ln>
+                  </pic:spPr>
+                </pic:pic>
+              </a:graphicData>
+            </a:graphic>
+            <wp14:sizeRelH relativeFrom="margin">
+              <wp14:pctWidth>0</wp14:pctWidth>
+            </wp14:sizeRelH>
+            <wp14:sizeRelV relativeFrom="margin">
+              <wp14:pctHeight>0</wp14:pctHeight>
+            </wp14:sizeRelV>
+          </wp:anchor>
+        </w:drawing>
+      </w:r>
+      <w:r>
+        <w:rPr>
+          <w:rFonts w:eastAsia="Times New Roman" w:cs="Arial" w:hint="cs"/>
+          <w:kern w:val="0"/>
+          <w:u w:val="single"/>
+          <w:rtl/>
+          <w14:ligatures w14:val="none"/>
+        </w:rPr>
+        <w:t>היפותלמוס:</w:t>
+      </w:r>
+    </w:p>
+    <w:p>
+      <w:pPr>
+        <w:rPr>
+          <w:rFonts w:eastAsia="Times New Roman" w:cs="Arial"/>
+          <w:kern w:val="0"/>
+          <w:rtl/>
+          <w14:ligatures w14:val="none"/>
+        </w:rPr>
+      </w:pPr>
+      <w:r>
+        <w:rPr>
+          <w:rFonts w:eastAsia="Times New Roman" w:cs="Arial" w:hint="cs"/>
+          <w:kern w:val="0"/>
+          <w:rtl/>
+          <w14:ligatures w14:val="none"/>
+        </w:rPr>
+        <w:t>ניתן לראות שבכרומוזום 17 נמצא הסניפ שבאסוציאציה עם הכי הרבה גנים (קרוב ל-25), כלומר ייתכן שבכרומוזום זה נמצא סניפ המהווה נקודה חמה (</w:t>
+      </w:r>
+      <w:r>
+        <w:rPr>
+          <w:rFonts w:eastAsia="Times New Roman" w:cs="Arial"/>
+          <w:kern w:val="0"/>
+          <w14:ligatures w14:val="none"/>
+        </w:rPr>
+        <w:t>hotspot</w:t>
+      </w:r>
+      <w:r>
+        <w:rPr>
+          <w:rFonts w:eastAsia="Times New Roman" w:cs="Arial" w:hint="cs"/>
+          <w:kern w:val="0"/>
+          <w:rtl/>
+          <w14:ligatures w14:val="none"/>
+        </w:rPr>
+        <w:t>).</w:t>
+      </w:r>
+      <w:r>
+        <w:rPr>
+          <w:rFonts w:eastAsia="Times New Roman" w:cs="Arial"/>
+          <w:kern w:val="0"/>
+          <w:rtl/>
+          <w14:ligatures w14:val="none"/>
+        </w:rPr>
+        <w:br/>
+      </w:r>
+      <w:r>
+        <w:rPr>
+          <w:rFonts w:eastAsia="Times New Roman" w:cs="Arial" w:hint="cs"/>
+          <w:kern w:val="0"/>
+          <w:rtl/>
+          <w14:ligatures w14:val="none"/>
+        </w:rPr>
+        <w:t xml:space="preserve">ניתן אמנם לראות סניפים שבאסוציאציה עם 15-20 גנים בכרומוזומים 2, 4, 7 ו-12, אך אלה לא בהכרח ייחשבו לנקודות חמות, משום שהן מצריכות אסוציאציה עם הרבה גנים </w:t>
+      </w:r>
+      <w:r>
+        <w:rPr>
+          <w:rFonts w:eastAsia="Times New Roman" w:cs="Arial"/>
+          <w:kern w:val="0"/>
+          <w:rtl/>
+          <w14:ligatures w14:val="none"/>
+        </w:rPr>
+        <w:t>–</w:t>
+      </w:r>
+      <w:r>
+        <w:rPr>
+          <w:rFonts w:eastAsia="Times New Roman" w:cs="Arial" w:hint="cs"/>
+          <w:kern w:val="0"/>
+          <w:rtl/>
+          <w14:ligatures w14:val="none"/>
+        </w:rPr>
+        <w:t xml:space="preserve"> מעל 20 לפחות.</w:t>
+      </w:r>
+    </w:p>
+    <w:p>
+      <w:pPr>
+        <w:rPr>
+          <w:rFonts w:eastAsia="Times New Roman" w:cs="Arial"/>
+          <w:kern w:val="0"/>
+          <w:rtl/>
+          <w14:ligatures w14:val="none"/>
+        </w:rPr>
+      </w:pPr>
+      <w:r>
+        <w:rPr>
+          <w:rFonts w:cs="Arial" w:hint="cs"/>
+          <w:noProof/>
+        </w:rPr>
+        <w:drawing>
+          <wp:anchor distT="0" distB="0" distL="114300" distR="114300" simplePos="0" relativeHeight="251667456" behindDoc="0" locked="0" layoutInCell="1" allowOverlap="1" wp14:anchorId="54470EF0" wp14:editId="6A62E33A">
+            <wp:simplePos x="0" y="0"/>
+            <wp:positionH relativeFrom="margin">
+              <wp:align>center</wp:align>
+            </wp:positionH>
+            <wp:positionV relativeFrom="paragraph">
+              <wp:posOffset>168165</wp:posOffset>
+            </wp:positionV>
+            <wp:extent cx="6932930" cy="1915795"/>
+            <wp:effectExtent l="0" t="0" r="1270" b="8255"/>
+            <wp:wrapThrough wrapText="bothSides">
+              <wp:wrapPolygon edited="0">
+                <wp:start x="0" y="0"/>
+                <wp:lineTo x="0" y="21478"/>
+                <wp:lineTo x="21545" y="21478"/>
+                <wp:lineTo x="21545" y="0"/>
+                <wp:lineTo x="0" y="0"/>
+              </wp:wrapPolygon>
+            </wp:wrapThrough>
+            <wp:docPr id="1897993522" name="תמונה 5"/>
+            <wp:cNvGraphicFramePr>
+              <a:graphicFrameLocks xmlns:a="http://schemas.openxmlformats.org/drawingml/2006/main" noChangeAspect="1"/>
+            </wp:cNvGraphicFramePr>
+            <a:graphic xmlns:a="http://schemas.openxmlformats.org/drawingml/2006/main">
+              <a:graphicData uri="http://schemas.openxmlformats.org/drawingml/2006/picture">
+                <pic:pic xmlns:pic="http://schemas.openxmlformats.org/drawingml/2006/picture">
+                  <pic:nvPicPr>
+                    <pic:cNvPr id="0" name="Picture 9"/>
+                    <pic:cNvPicPr>
+                      <a:picLocks noChangeAspect="1" noChangeArrowheads="1"/>
+                    </pic:cNvPicPr>
+                  </pic:nvPicPr>
+                  <pic:blipFill>
+                    <a:blip r:embed="rId8">
+                      <a:extLst>
+                        <a:ext uri="{28A0092B-C50C-407E-A947-70E740481C1C}">
+                          <a14:useLocalDpi xmlns:a14="http://schemas.microsoft.com/office/drawing/2010/main" val="0"/>
+                        </a:ext>
+                      </a:extLst>
+                    </a:blip>
+                    <a:srcRect/>
+                    <a:stretch>
+                      <a:fillRect/>
+                    </a:stretch>
+                  </pic:blipFill>
+                  <pic:spPr bwMode="auto">
+                    <a:xfrm>
+                      <a:off x="0" y="0"/>
+                      <a:ext cx="6932930" cy="1915795"/>
+                    </a:xfrm>
+                    <a:prstGeom prst="rect">
+                      <a:avLst/>
+                    </a:prstGeom>
+                    <a:noFill/>
+                    <a:ln>
+                      <a:noFill/>
+                    </a:ln>
+                  </pic:spPr>
+                </pic:pic>
+              </a:graphicData>
+            </a:graphic>
+            <wp14:sizeRelH relativeFrom="margin">
+              <wp14:pctWidth>0</wp14:pctWidth>
+            </wp14:sizeRelH>
+            <wp14:sizeRelV relativeFrom="margin">
+              <wp14:pctHeight>0</wp14:pctHeight>
+            </wp14:sizeRelV>
+          </wp:anchor>
+        </w:drawing>
+      </w:r>
+      <w:r>
+        <w:rPr>
+          <w:rFonts w:eastAsia="Times New Roman" w:cs="Arial" w:hint="cs"/>
+          <w:kern w:val="0"/>
+          <w:u w:val="single"/>
+          <w:rtl/>
+          <w14:ligatures w14:val="none"/>
+        </w:rPr>
+        <w:t>כבד:</w:t>
+      </w:r>
+    </w:p>
+    <w:p>
+      <w:pPr>
+        <w:rPr>
+          <w:rFonts w:eastAsia="Times New Roman" w:cs="Arial" w:hint="cs"/>
+          <w:kern w:val="0"/>
+          <w:rtl/>
+          <w14:ligatures w14:val="none"/>
+        </w:rPr>
+      </w:pPr>
+      <w:r>
+        <w:rPr>
+          <w:rFonts w:eastAsia="Times New Roman" w:cs="Arial" w:hint="cs"/>
+          <w:kern w:val="0"/>
+          <w:rtl/>
+          <w14:ligatures w14:val="none"/>
+        </w:rPr>
+        <w:t>ניתן לראות שבכרומוזום</w:t>
+      </w:r>
+      <w:r>
+        <w:rPr>
+          <w:rFonts w:eastAsia="Times New Roman" w:cs="Arial" w:hint="cs"/>
+          <w:kern w:val="0"/>
+          <w:rtl/>
+          <w14:ligatures w14:val="none"/>
+        </w:rPr>
+        <w:t xml:space="preserve"> </w:t>
+      </w:r>
+      <w:r>
+        <w:rPr>
+          <w:rFonts w:eastAsia="Times New Roman" w:cs="Arial" w:hint="cs"/>
+          <w:kern w:val="0"/>
+          <w:rtl/>
+          <w14:ligatures w14:val="none"/>
+        </w:rPr>
+        <w:t>1</w:t>
+      </w:r>
+      <w:r>
+        <w:rPr>
+          <w:rFonts w:eastAsia="Times New Roman" w:cs="Arial" w:hint="cs"/>
+          <w:kern w:val="0"/>
+          <w:rtl/>
+          <w14:ligatures w14:val="none"/>
+        </w:rPr>
+        <w:t>2</w:t>
+      </w:r>
+      <w:r>
+        <w:rPr>
+          <w:rFonts w:eastAsia="Times New Roman" w:cs="Arial" w:hint="cs"/>
+          <w:kern w:val="0"/>
+          <w:rtl/>
+          <w14:ligatures w14:val="none"/>
+        </w:rPr>
+        <w:t xml:space="preserve"> נמצא הסניפ שבאסוציאציה עם הכי הרבה גנים (</w:t>
+      </w:r>
+      <w:r>
+        <w:rPr>
+          <w:rFonts w:eastAsia="Times New Roman" w:cs="Arial" w:hint="cs"/>
+          <w:kern w:val="0"/>
+          <w:rtl/>
+          <w14:ligatures w14:val="none"/>
+        </w:rPr>
+        <w:t>מעל 30</w:t>
+      </w:r>
+      <w:r>
+        <w:rPr>
+          <w:rFonts w:eastAsia="Times New Roman" w:cs="Arial" w:hint="cs"/>
+          <w:kern w:val="0"/>
+          <w:rtl/>
+          <w14:ligatures w14:val="none"/>
+        </w:rPr>
+        <w:t>), כלומר ייתכן שבכרומוזום זה נמצא סניפ המהווה נקודה חמה (</w:t>
+      </w:r>
+      <w:r>
+        <w:rPr>
+          <w:rFonts w:eastAsia="Times New Roman" w:cs="Arial"/>
+          <w:kern w:val="0"/>
+          <w14:ligatures w14:val="none"/>
+        </w:rPr>
+        <w:t>hotspot</w:t>
+      </w:r>
+      <w:r>
+        <w:rPr>
+          <w:rFonts w:eastAsia="Times New Roman" w:cs="Arial" w:hint="cs"/>
+          <w:kern w:val="0"/>
+          <w:rtl/>
+          <w14:ligatures w14:val="none"/>
+        </w:rPr>
+        <w:t>).</w:t>
+      </w:r>
+      <w:r>
+        <w:rPr>
+          <w:rFonts w:eastAsia="Times New Roman" w:cs="Arial"/>
+          <w:kern w:val="0"/>
+          <w:rtl/>
+          <w14:ligatures w14:val="none"/>
+        </w:rPr>
+        <w:br/>
+      </w:r>
+      <w:r>
+        <w:rPr>
+          <w:rFonts w:eastAsia="Times New Roman" w:cs="Arial" w:hint="cs"/>
+          <w:kern w:val="0"/>
+          <w:rtl/>
+          <w14:ligatures w14:val="none"/>
+        </w:rPr>
+        <w:lastRenderedPageBreak/>
+        <w:t>ניתן אמנם לראות סניפים שבאסוציאציה עם 1</w:t>
+      </w:r>
+      <w:r>
+        <w:rPr>
+          <w:rFonts w:eastAsia="Times New Roman" w:cs="Arial" w:hint="cs"/>
+          <w:kern w:val="0"/>
+          <w:rtl/>
+          <w14:ligatures w14:val="none"/>
+        </w:rPr>
+        <w:t>0-15</w:t>
+      </w:r>
+      <w:r>
+        <w:rPr>
+          <w:rFonts w:eastAsia="Times New Roman" w:cs="Arial" w:hint="cs"/>
+          <w:kern w:val="0"/>
+          <w:rtl/>
+          <w14:ligatures w14:val="none"/>
+        </w:rPr>
+        <w:t xml:space="preserve"> גנים ב</w:t>
+      </w:r>
+      <w:r>
+        <w:rPr>
+          <w:rFonts w:eastAsia="Times New Roman" w:cs="Arial" w:hint="cs"/>
+          <w:kern w:val="0"/>
+          <w:rtl/>
+          <w14:ligatures w14:val="none"/>
+        </w:rPr>
+        <w:t xml:space="preserve">מספר </w:t>
+      </w:r>
+      <w:r>
+        <w:rPr>
+          <w:rFonts w:eastAsia="Times New Roman" w:cs="Arial" w:hint="cs"/>
+          <w:kern w:val="0"/>
+          <w:rtl/>
+          <w14:ligatures w14:val="none"/>
+        </w:rPr>
+        <w:t xml:space="preserve">כרומוזומים </w:t>
+      </w:r>
+      <w:r>
+        <w:rPr>
+          <w:rFonts w:eastAsia="Times New Roman" w:cs="Arial" w:hint="cs"/>
+          <w:kern w:val="0"/>
+          <w:rtl/>
+          <w14:ligatures w14:val="none"/>
+        </w:rPr>
+        <w:t>(למשל 1</w:t>
+      </w:r>
+      <w:r>
+        <w:rPr>
+          <w:rFonts w:eastAsia="Times New Roman" w:cs="Arial" w:hint="cs"/>
+          <w:kern w:val="0"/>
+          <w:rtl/>
+          <w14:ligatures w14:val="none"/>
+        </w:rPr>
+        <w:t>, 8, 17 ועוד)</w:t>
+      </w:r>
+      <w:r>
+        <w:rPr>
+          <w:rFonts w:eastAsia="Times New Roman" w:cs="Arial" w:hint="cs"/>
+          <w:kern w:val="0"/>
+          <w:rtl/>
+          <w14:ligatures w14:val="none"/>
+        </w:rPr>
+        <w:t xml:space="preserve">, אך אלה לא בהכרח ייחשבו לנקודות חמות, משום שהן מצריכות אסוציאציה עם הרבה גנים </w:t>
+      </w:r>
+      <w:r>
+        <w:rPr>
+          <w:rFonts w:eastAsia="Times New Roman" w:cs="Arial"/>
+          <w:kern w:val="0"/>
+          <w:rtl/>
+          <w14:ligatures w14:val="none"/>
+        </w:rPr>
+        <w:t>–</w:t>
+      </w:r>
+      <w:r>
+        <w:rPr>
+          <w:rFonts w:eastAsia="Times New Roman" w:cs="Arial" w:hint="cs"/>
+          <w:kern w:val="0"/>
+          <w:rtl/>
+          <w14:ligatures w14:val="none"/>
+        </w:rPr>
+        <w:t xml:space="preserve"> מעל 20 לפחות.</w:t>
+      </w:r>
+    </w:p>
+    <w:p>
+      <w:pPr>
+        <w:jc w:val="center"/>
+        <w:rPr>
+          <w:rFonts w:eastAsia="Times New Roman" w:cs="Arial"/>
+          <w:kern w:val="0"/>
+          <w:rtl/>
+          <w14:ligatures w14:val="none"/>
+        </w:rPr>
+      </w:pPr>
+      <w:r>
+        <w:rPr>
+          <w:rFonts w:cs="Arial" w:hint="cs"/>
+          <w:noProof/>
+        </w:rPr>
+        <w:drawing>
+          <wp:anchor distT="0" distB="0" distL="114300" distR="114300" simplePos="0" relativeHeight="251669504" behindDoc="0" locked="0" layoutInCell="1" allowOverlap="1" wp14:anchorId="7258EFBC" wp14:editId="09C55A52">
+            <wp:simplePos x="0" y="0"/>
+            <wp:positionH relativeFrom="column">
+              <wp:posOffset>2784475</wp:posOffset>
+            </wp:positionH>
+            <wp:positionV relativeFrom="paragraph">
+              <wp:posOffset>451154</wp:posOffset>
+            </wp:positionV>
+            <wp:extent cx="3366135" cy="2268220"/>
+            <wp:effectExtent l="0" t="0" r="5715" b="0"/>
+            <wp:wrapThrough wrapText="bothSides">
+              <wp:wrapPolygon edited="0">
+                <wp:start x="0" y="0"/>
+                <wp:lineTo x="0" y="21406"/>
+                <wp:lineTo x="21514" y="21406"/>
+                <wp:lineTo x="21514" y="0"/>
+                <wp:lineTo x="0" y="0"/>
+              </wp:wrapPolygon>
+            </wp:wrapThrough>
+            <wp:docPr id="796330255" name="תמונה 7" descr="תמונה שמכילה טקסט, צילום מסך, תצוגה, תרשים&#10;&#10;התיאור נוצר באופן אוטומטי"/>
+            <wp:cNvGraphicFramePr>
+              <a:graphicFrameLocks xmlns:a="http://schemas.openxmlformats.org/drawingml/2006/main" noChangeAspect="1"/>
+            </wp:cNvGraphicFramePr>
+            <a:graphic xmlns:a="http://schemas.openxmlformats.org/drawingml/2006/main">
+              <a:graphicData uri="http://schemas.openxmlformats.org/drawingml/2006/picture">
+                <pic:pic xmlns:pic="http://schemas.openxmlformats.org/drawingml/2006/picture">
+                  <pic:nvPicPr>
+                    <pic:cNvPr id="796330255" name="תמונה 7" descr="תמונה שמכילה טקסט, צילום מסך, תצוגה, תרשים&#10;&#10;התיאור נוצר באופן אוטומטי"/>
+                    <pic:cNvPicPr>
+                      <a:picLocks noChangeAspect="1" noChangeArrowheads="1"/>
+                    </pic:cNvPicPr>
+                  </pic:nvPicPr>
+                  <pic:blipFill rotWithShape="1">
+                    <a:blip r:embed="rId9">
+                      <a:extLst>
+                        <a:ext uri="{28A0092B-C50C-407E-A947-70E740481C1C}">
+                          <a14:useLocalDpi xmlns:a14="http://schemas.microsoft.com/office/drawing/2010/main" val="0"/>
+                        </a:ext>
+                      </a:extLst>
+                    </a:blip>
+                    <a:srcRect t="1739" b="2174"/>
+                    <a:stretch/>
+                  </pic:blipFill>
+                  <pic:spPr bwMode="auto">
+                    <a:xfrm>
+                      <a:off x="0" y="0"/>
+                      <a:ext cx="3366135" cy="2268220"/>
+                    </a:xfrm>
+                    <a:prstGeom prst="rect">
+                      <a:avLst/>
+                    </a:prstGeom>
+                    <a:noFill/>
+                    <a:ln>
+                      <a:noFill/>
+                    </a:ln>
+                    <a:extLst>
+                      <a:ext uri="{53640926-AAD7-44D8-BBD7-CCE9431645EC}">
+                        <a14:shadowObscured xmlns:a14="http://schemas.microsoft.com/office/drawing/2010/main"/>
+                      </a:ext>
+                    </a:extLst>
+                  </pic:spPr>
+                </pic:pic>
+              </a:graphicData>
+            </a:graphic>
+            <wp14:sizeRelH relativeFrom="margin">
+              <wp14:pctWidth>0</wp14:pctWidth>
+            </wp14:sizeRelH>
+            <wp14:sizeRelV relativeFrom="margin">
+              <wp14:pctHeight>0</wp14:pctHeight>
+            </wp14:sizeRelV>
+          </wp:anchor>
+        </w:drawing>
+      </w:r>
+      <w:r>
+        <w:rPr>
+          <w:rFonts w:cs="Arial" w:hint="cs"/>
+          <w:noProof/>
+        </w:rPr>
+        <w:drawing>
+          <wp:anchor distT="0" distB="0" distL="114300" distR="114300" simplePos="0" relativeHeight="251668480" behindDoc="0" locked="0" layoutInCell="1" allowOverlap="1" wp14:anchorId="67F8CF79" wp14:editId="15CE8A59">
+            <wp:simplePos x="0" y="0"/>
+            <wp:positionH relativeFrom="column">
+              <wp:posOffset>-1063625</wp:posOffset>
+            </wp:positionH>
+            <wp:positionV relativeFrom="paragraph">
+              <wp:posOffset>455765</wp:posOffset>
+            </wp:positionV>
+            <wp:extent cx="3792220" cy="2246630"/>
+            <wp:effectExtent l="0" t="0" r="0" b="1270"/>
+            <wp:wrapThrough wrapText="bothSides">
+              <wp:wrapPolygon edited="0">
+                <wp:start x="0" y="0"/>
+                <wp:lineTo x="0" y="21429"/>
+                <wp:lineTo x="21484" y="21429"/>
+                <wp:lineTo x="21484" y="0"/>
+                <wp:lineTo x="0" y="0"/>
+              </wp:wrapPolygon>
+            </wp:wrapThrough>
+            <wp:docPr id="1657016449" name="תמונה 6"/>
+            <wp:cNvGraphicFramePr>
+              <a:graphicFrameLocks xmlns:a="http://schemas.openxmlformats.org/drawingml/2006/main" noChangeAspect="1"/>
+            </wp:cNvGraphicFramePr>
+            <a:graphic xmlns:a="http://schemas.openxmlformats.org/drawingml/2006/main">
+              <a:graphicData uri="http://schemas.openxmlformats.org/drawingml/2006/picture">
+                <pic:pic xmlns:pic="http://schemas.openxmlformats.org/drawingml/2006/picture">
+                  <pic:nvPicPr>
+                    <pic:cNvPr id="0" name="Picture 11"/>
+                    <pic:cNvPicPr>
+                      <a:picLocks noChangeAspect="1" noChangeArrowheads="1"/>
+                    </pic:cNvPicPr>
+                  </pic:nvPicPr>
+                  <pic:blipFill rotWithShape="1">
+                    <a:blip r:embed="rId10">
+                      <a:extLst>
+                        <a:ext uri="{28A0092B-C50C-407E-A947-70E740481C1C}">
+                          <a14:useLocalDpi xmlns:a14="http://schemas.microsoft.com/office/drawing/2010/main" val="0"/>
+                        </a:ext>
+                      </a:extLst>
+                    </a:blip>
+                    <a:srcRect t="1951" b="2219"/>
+                    <a:stretch/>
+                  </pic:blipFill>
+                  <pic:spPr bwMode="auto">
+                    <a:xfrm>
+                      <a:off x="0" y="0"/>
+                      <a:ext cx="3792220" cy="2246630"/>
+                    </a:xfrm>
+                    <a:prstGeom prst="rect">
+                      <a:avLst/>
+                    </a:prstGeom>
+                    <a:noFill/>
+                    <a:ln>
+                      <a:noFill/>
+                    </a:ln>
+                    <a:extLst>
+                      <a:ext uri="{53640926-AAD7-44D8-BBD7-CCE9431645EC}">
+                        <a14:shadowObscured xmlns:a14="http://schemas.microsoft.com/office/drawing/2010/main"/>
+                      </a:ext>
+                    </a:extLst>
+                  </pic:spPr>
+                </pic:pic>
+              </a:graphicData>
+            </a:graphic>
+            <wp14:sizeRelH relativeFrom="margin">
+              <wp14:pctWidth>0</wp14:pctWidth>
+            </wp14:sizeRelH>
+            <wp14:sizeRelV relativeFrom="margin">
+              <wp14:pctHeight>0</wp14:pctHeight>
+            </wp14:sizeRelV>
+          </wp:anchor>
+        </w:drawing>
+      </w:r>
+      <w:r>
+        <w:rPr>
+          <w:rFonts w:eastAsia="Times New Roman" w:cs="Arial"/>
+          <w:kern w:val="0"/>
+          <w:rtl/>
+          <w14:ligatures w14:val="none"/>
+        </w:rPr>
+        <w:br/>
+      </w:r>
+      <w:r>
+        <w:rPr>
+          <w:rFonts w:eastAsia="Times New Roman" w:cs="Arial" w:hint="cs"/>
+          <w:kern w:val="0"/>
+          <w:sz w:val="24"/>
+          <w:szCs w:val="24"/>
+          <w:u w:val="single"/>
+          <w:rtl/>
+          <w14:ligatures w14:val="none"/>
+        </w:rPr>
+        <w:t xml:space="preserve">התפלגות </w:t>
+      </w:r>
+      <w:r>
+        <w:rPr>
+          <w:rFonts w:eastAsia="Times New Roman" w:cs="Arial" w:hint="cs"/>
+          <w:kern w:val="0"/>
+          <w:sz w:val="24"/>
+          <w:szCs w:val="24"/>
+          <w:u w:val="single"/>
+          <w:rtl/>
+          <w14:ligatures w14:val="none"/>
+        </w:rPr>
+        <w:t xml:space="preserve">כל </w:t>
+      </w:r>
+      <w:r>
+        <w:rPr>
+          <w:rFonts w:eastAsia="Times New Roman" w:cs="Arial" w:hint="cs"/>
+          <w:kern w:val="0"/>
+          <w:sz w:val="24"/>
+          <w:szCs w:val="24"/>
+          <w:u w:val="single"/>
+          <w:rtl/>
+          <w14:ligatures w14:val="none"/>
+        </w:rPr>
+        <w:t xml:space="preserve">ערכי </w:t>
+      </w:r>
+      <w:r>
+        <w:rPr>
+          <w:rFonts w:eastAsia="Times New Roman" w:cs="Arial"/>
+          <w:kern w:val="0"/>
+          <w:sz w:val="24"/>
+          <w:szCs w:val="24"/>
+          <w:u w:val="single"/>
+          <w14:ligatures w14:val="none"/>
+        </w:rPr>
+        <w:t>P-values</w:t>
+      </w:r>
+      <w:r>
+        <w:rPr>
+          <w:rFonts w:eastAsia="Times New Roman" w:cs="Arial" w:hint="cs"/>
+          <w:kern w:val="0"/>
+          <w:sz w:val="24"/>
+          <w:szCs w:val="24"/>
+          <w:u w:val="single"/>
+          <w:rtl/>
+          <w14:ligatures w14:val="none"/>
+        </w:rPr>
+        <w:t xml:space="preserve"> עבור </w:t>
+      </w:r>
+      <w:r>
+        <w:rPr>
+          <w:rFonts w:eastAsia="Times New Roman" w:cs="Arial"/>
+          <w:kern w:val="0"/>
+          <w:sz w:val="24"/>
+          <w:szCs w:val="24"/>
+          <w:u w:val="single"/>
+          <w14:ligatures w14:val="none"/>
+        </w:rPr>
+        <w:t>eQTLs</w:t>
+      </w:r>
+      <w:r>
+        <w:rPr>
+          <w:rFonts w:eastAsia="Times New Roman" w:cs="Arial" w:hint="cs"/>
+          <w:kern w:val="0"/>
+          <w:sz w:val="24"/>
+          <w:szCs w:val="24"/>
+          <w:u w:val="single"/>
+          <w:rtl/>
+          <w14:ligatures w14:val="none"/>
+        </w:rPr>
+        <w:t xml:space="preserve"> שבציס ובטראנס</w:t>
+      </w:r>
+    </w:p>
+    <w:p>
+      <w:pPr>
+        <w:rPr>
+          <w:rFonts w:eastAsiaTheme="minorEastAsia"/>
+          <w:kern w:val="0"/>
+          <w:sz w:val="24"/>
+          <w:szCs w:val="24"/>
+          <w:rtl/>
+          <w14:ligatures w14:val="none"/>
+        </w:rPr>
+      </w:pPr>
+      <w:r>
+        <w:rPr>
+          <w:rFonts w:eastAsia="Times New Roman" w:cs="Arial"/>
+          <w:kern w:val="0"/>
+          <w:rtl/>
+          <w14:ligatures w14:val="none"/>
+        </w:rPr>
+        <w:br/>
+      </w:r>
+      <w:r>
+        <w:rPr>
+          <w:rFonts w:eastAsia="Times New Roman" w:cs="Arial" w:hint="cs"/>
+          <w:kern w:val="0"/>
+          <w:rtl/>
+          <w14:ligatures w14:val="none"/>
+        </w:rPr>
+        <w:t xml:space="preserve">נדגיש כי הגרפים הבאים מציגים את ההתפלגות של ערכי </w:t>
+      </w:r>
+      <w:r>
+        <w:rPr>
+          <w:rFonts w:eastAsia="Times New Roman" w:cs="Arial"/>
+          <w:kern w:val="0"/>
+          <w14:ligatures w14:val="none"/>
+        </w:rPr>
+        <w:t>P-value</w:t>
+      </w:r>
+      <w:r>
+        <w:rPr>
+          <w:rFonts w:eastAsia="Times New Roman" w:cs="Arial" w:hint="cs"/>
+          <w:kern w:val="0"/>
+          <w:rtl/>
+          <w14:ligatures w14:val="none"/>
+        </w:rPr>
+        <w:t xml:space="preserve"> לאחר שהופעלה עליהם טרנספורמציית </w:t>
+      </w:r>
+      <w:r>
+        <w:rPr>
+          <w:rFonts w:eastAsia="Times New Roman" w:cs="Arial"/>
+          <w:kern w:val="0"/>
+          <w14:ligatures w14:val="none"/>
+        </w:rPr>
+        <w:t>-log</w:t>
+      </w:r>
+      <w:r>
+        <w:rPr>
+          <w:rFonts w:eastAsia="Times New Roman" w:cs="Arial" w:hint="cs"/>
+          <w:kern w:val="0"/>
+          <w:rtl/>
+          <w14:ligatures w14:val="none"/>
+        </w:rPr>
+        <w:t xml:space="preserve"> בבסיס 10.</w:t>
+      </w:r>
+      <w:r>
+        <w:rPr>
+          <w:rFonts w:eastAsia="Times New Roman" w:cs="Arial"/>
+          <w:kern w:val="0"/>
+          <w:rtl/>
+          <w14:ligatures w14:val="none"/>
+        </w:rPr>
+        <w:br/>
+      </w:r>
+      <w:r>
+        <w:rPr>
+          <w:rFonts w:eastAsia="Times New Roman" w:cs="Arial" w:hint="cs"/>
+          <w:kern w:val="0"/>
+          <w:rtl/>
+          <w14:ligatures w14:val="none"/>
+        </w:rPr>
+        <w:t>נבחין כי בשתי הסביבות, הן בהיפותלמוס והן בכבד, ל-</w:t>
+      </w:r>
+      <w:r>
+        <w:rPr>
+          <w:rFonts w:eastAsia="Times New Roman" w:cs="Arial"/>
+          <w:kern w:val="0"/>
+          <w14:ligatures w14:val="none"/>
+        </w:rPr>
+        <w:t>eQTLs</w:t>
+      </w:r>
+      <w:r>
+        <w:rPr>
+          <w:rFonts w:eastAsia="Times New Roman" w:cs="Arial" w:hint="cs"/>
+          <w:kern w:val="0"/>
+          <w:rtl/>
+          <w14:ligatures w14:val="none"/>
+        </w:rPr>
+        <w:t xml:space="preserve"> שבצורת טראנס יש ערכי</w:t>
+      </w:r>
+      <w:r>
+        <w:rPr>
+          <w:rFonts w:eastAsia="Times New Roman" w:cs="Arial" w:hint="cs"/>
+          <w:kern w:val="0"/>
+          <w:rtl/>
+          <w14:ligatures w14:val="none"/>
+        </w:rPr>
+        <w:t xml:space="preserve"> </w:t>
+      </w:r>
+      <m:oMath>
+        <m:r>
+          <w:rPr>
+            <w:rFonts w:ascii="Cambria Math" w:eastAsia="Times New Roman" w:hAnsi="Cambria Math" w:cs="Arial"/>
+            <w:kern w:val="0"/>
+            <w14:ligatures w14:val="none"/>
+          </w:rPr>
+          <m:t>-</m:t>
+        </m:r>
+        <m:func>
+          <m:funcPr>
+            <m:ctrlPr>
+              <w:rPr>
+                <w:rFonts w:ascii="Cambria Math" w:eastAsia="Times New Roman" w:hAnsi="Cambria Math" w:cs="Arial"/>
+                <w:i/>
+                <w:kern w:val="0"/>
+                <w14:ligatures w14:val="none"/>
+              </w:rPr>
+            </m:ctrlPr>
+          </m:funcPr>
+          <m:fName>
+            <m:sSub>
+              <m:sSubPr>
+                <m:ctrlPr>
+                  <w:rPr>
+                    <w:rFonts w:ascii="Cambria Math" w:eastAsia="Times New Roman" w:hAnsi="Cambria Math" w:cs="Arial"/>
+                    <w:i/>
+                    <w:kern w:val="0"/>
+                    <w14:ligatures w14:val="none"/>
+                  </w:rPr>
+                </m:ctrlPr>
+              </m:sSubPr>
+              <m:e>
+                <m:r>
+                  <m:rPr>
+                    <m:sty m:val="p"/>
+                  </m:rPr>
+                  <w:rPr>
+                    <w:rFonts w:ascii="Cambria Math" w:eastAsia="Times New Roman" w:hAnsi="Cambria Math" w:cs="Arial"/>
+                    <w:kern w:val="0"/>
+                    <w14:ligatures w14:val="none"/>
+                  </w:rPr>
+                  <m:t>log</m:t>
+                </m:r>
+              </m:e>
+              <m:sub>
+                <m:r>
+                  <w:rPr>
+                    <w:rFonts w:ascii="Cambria Math" w:eastAsia="Times New Roman" w:hAnsi="Cambria Math" w:cs="Arial"/>
+                    <w:kern w:val="0"/>
+                    <w14:ligatures w14:val="none"/>
+                  </w:rPr>
+                  <m:t>10</m:t>
+                </m:r>
+                <m:ctrlPr>
+                  <w:rPr>
+                    <w:rFonts w:ascii="Cambria Math" w:eastAsia="Times New Roman" w:hAnsi="Cambria Math" w:cs="Arial"/>
+                    <w:kern w:val="0"/>
+                    <w14:ligatures w14:val="none"/>
+                  </w:rPr>
+                </m:ctrlPr>
+              </m:sub>
+            </m:sSub>
+          </m:fName>
+          <m:e>
+            <m:r>
+              <w:rPr>
+                <w:rFonts w:ascii="Cambria Math" w:eastAsia="Times New Roman" w:hAnsi="Cambria Math" w:cs="Arial"/>
+                <w:kern w:val="0"/>
+                <w14:ligatures w14:val="none"/>
+              </w:rPr>
+              <m:t>(</m:t>
+            </m:r>
+            <m:sSub>
+              <m:sSubPr>
+                <m:ctrlPr>
+                  <w:rPr>
+                    <w:rFonts w:ascii="Cambria Math" w:eastAsia="Times New Roman" w:hAnsi="Cambria Math" w:cs="Arial"/>
+                    <w:i/>
+                    <w:kern w:val="0"/>
+                    <w14:ligatures w14:val="none"/>
+                  </w:rPr>
+                </m:ctrlPr>
+              </m:sSubPr>
+              <m:e>
+                <m:r>
+                  <w:rPr>
+                    <w:rFonts w:ascii="Cambria Math" w:eastAsia="Times New Roman" w:hAnsi="Cambria Math" w:cs="Arial"/>
+                    <w:kern w:val="0"/>
+                    <w14:ligatures w14:val="none"/>
+                  </w:rPr>
+                  <m:t>P</m:t>
+                </m:r>
+              </m:e>
+              <m:sub>
+                <m:r>
+                  <w:rPr>
+                    <w:rFonts w:ascii="Cambria Math" w:eastAsia="Times New Roman" w:hAnsi="Cambria Math" w:cs="Arial"/>
+                    <w:kern w:val="0"/>
+                    <w14:ligatures w14:val="none"/>
+                  </w:rPr>
+                  <m:t>value</m:t>
+                </m:r>
+              </m:sub>
+            </m:sSub>
+            <m:r>
+              <w:rPr>
+                <w:rFonts w:ascii="Cambria Math" w:eastAsia="Times New Roman" w:hAnsi="Cambria Math" w:cs="Arial"/>
+                <w:kern w:val="0"/>
+                <w14:ligatures w14:val="none"/>
+              </w:rPr>
+              <m:t>)</m:t>
+            </m:r>
+          </m:e>
+        </m:func>
+      </m:oMath>
+      <w:r>
+        <w:rPr>
+          <w:rFonts w:eastAsia="Times New Roman" w:cs="Arial" w:hint="cs"/>
+          <w:kern w:val="0"/>
+          <w:rtl/>
+          <w14:ligatures w14:val="none"/>
+        </w:rPr>
+        <w:t xml:space="preserve"> נמוכים יותר, כלומר ערכי</w:t>
+      </w:r>
+      <w:r>
+        <w:rPr>
+          <w:rFonts w:eastAsia="Times New Roman" w:cs="Arial" w:hint="cs"/>
+          <w:kern w:val="0"/>
+          <w:rtl/>
+          <w14:ligatures w14:val="none"/>
+        </w:rPr>
+        <w:t xml:space="preserve"> </w:t>
+      </w:r>
+      <w:r>
+        <w:rPr>
+          <w:rFonts w:eastAsia="Times New Roman" w:cs="Arial"/>
+          <w:kern w:val="0"/>
+          <w14:ligatures w14:val="none"/>
+        </w:rPr>
+        <w:t>P-value</w:t>
+      </w:r>
+      <w:r>
+        <w:rPr>
+          <w:rFonts w:eastAsia="Times New Roman" w:cs="Arial" w:hint="cs"/>
+          <w:kern w:val="0"/>
+          <w:rtl/>
+          <w14:ligatures w14:val="none"/>
+        </w:rPr>
+        <w:t xml:space="preserve"> גבוהים</w:t>
+      </w:r>
+      <w:r>
+        <w:rPr>
+          <w:rFonts w:eastAsia="Times New Roman" w:cs="Arial" w:hint="cs"/>
+          <w:kern w:val="0"/>
+          <w:rtl/>
+          <w14:ligatures w14:val="none"/>
+        </w:rPr>
+        <w:t xml:space="preserve"> יותר</w:t>
+      </w:r>
+      <w:r>
+        <w:rPr>
+          <w:rFonts w:eastAsia="Times New Roman" w:cs="Arial" w:hint="cs"/>
+          <w:kern w:val="0"/>
+          <w:rtl/>
+          <w14:ligatures w14:val="none"/>
+        </w:rPr>
+        <w:t xml:space="preserve"> מאשר אלה שבציס. </w:t>
+      </w:r>
+      <w:r>
+        <w:rPr>
+          <w:rFonts w:eastAsia="Times New Roman" w:cs="Arial" w:hint="cs"/>
+          <w:kern w:val="0"/>
+          <w:rtl/>
+          <w14:ligatures w14:val="none"/>
+        </w:rPr>
+        <w:t>יתרה מזו, לרוב ה-</w:t>
+      </w:r>
+      <w:r>
+        <w:rPr>
+          <w:rFonts w:eastAsia="Times New Roman" w:cs="Arial"/>
+          <w:kern w:val="0"/>
+          <w14:ligatures w14:val="none"/>
+        </w:rPr>
+        <w:t>eQTLs</w:t>
+      </w:r>
+      <w:r>
+        <w:rPr>
+          <w:rFonts w:eastAsia="Times New Roman" w:cs="Arial" w:hint="cs"/>
+          <w:kern w:val="0"/>
+          <w:rtl/>
+          <w14:ligatures w14:val="none"/>
+        </w:rPr>
+        <w:t xml:space="preserve"> שבצורת טראנס יש ערכי </w:t>
+      </w:r>
+      <w:r>
+        <w:rPr>
+          <w:rFonts w:eastAsia="Times New Roman" w:cs="Arial"/>
+          <w:kern w:val="0"/>
+          <w14:ligatures w14:val="none"/>
+        </w:rPr>
+        <w:t>P-value</w:t>
+      </w:r>
+      <w:r>
+        <w:rPr>
+          <w:rFonts w:eastAsia="Times New Roman" w:cs="Arial" w:hint="cs"/>
+          <w:kern w:val="0"/>
+          <w:rtl/>
+          <w14:ligatures w14:val="none"/>
+        </w:rPr>
+        <w:t xml:space="preserve"> גבוהים (ערכי ה-</w:t>
+      </w:r>
+      <m:oMath>
+        <m:r>
+          <w:rPr>
+            <w:rFonts w:ascii="Cambria Math" w:eastAsia="Times New Roman" w:hAnsi="Cambria Math" w:cs="Arial"/>
+            <w:kern w:val="0"/>
+            <w14:ligatures w14:val="none"/>
+          </w:rPr>
+          <m:t>-</m:t>
+        </m:r>
+        <m:func>
+          <m:funcPr>
+            <m:ctrlPr>
+              <w:rPr>
+                <w:rFonts w:ascii="Cambria Math" w:eastAsia="Times New Roman" w:hAnsi="Cambria Math" w:cs="Arial"/>
+                <w:i/>
+                <w:kern w:val="0"/>
+                <w14:ligatures w14:val="none"/>
+              </w:rPr>
+            </m:ctrlPr>
+          </m:funcPr>
+          <m:fName>
+            <m:sSub>
+              <m:sSubPr>
+                <m:ctrlPr>
+                  <w:rPr>
+                    <w:rFonts w:ascii="Cambria Math" w:eastAsia="Times New Roman" w:hAnsi="Cambria Math" w:cs="Arial"/>
+                    <w:i/>
+                    <w:kern w:val="0"/>
+                    <w14:ligatures w14:val="none"/>
+                  </w:rPr>
+                </m:ctrlPr>
+              </m:sSubPr>
+              <m:e>
+                <m:r>
+                  <m:rPr>
+                    <m:sty m:val="p"/>
+                  </m:rPr>
+                  <w:rPr>
+                    <w:rFonts w:ascii="Cambria Math" w:eastAsia="Times New Roman" w:hAnsi="Cambria Math" w:cs="Arial"/>
+                    <w:kern w:val="0"/>
+                    <w14:ligatures w14:val="none"/>
+                  </w:rPr>
+                  <m:t>log</m:t>
+                </m:r>
+              </m:e>
+              <m:sub>
+                <m:r>
+                  <w:rPr>
+                    <w:rFonts w:ascii="Cambria Math" w:eastAsia="Times New Roman" w:hAnsi="Cambria Math" w:cs="Arial"/>
+                    <w:kern w:val="0"/>
+                    <w14:ligatures w14:val="none"/>
+                  </w:rPr>
+                  <m:t>10</m:t>
+                </m:r>
+                <m:ctrlPr>
+                  <w:rPr>
+                    <w:rFonts w:ascii="Cambria Math" w:eastAsia="Times New Roman" w:hAnsi="Cambria Math" w:cs="Arial"/>
+                    <w:kern w:val="0"/>
+                    <w14:ligatures w14:val="none"/>
+                  </w:rPr>
+                </m:ctrlPr>
+              </m:sub>
+            </m:sSub>
+          </m:fName>
+          <m:e>
+            <m:r>
+              <w:rPr>
+                <w:rFonts w:ascii="Cambria Math" w:eastAsia="Times New Roman" w:hAnsi="Cambria Math" w:cs="Arial"/>
+                <w:kern w:val="0"/>
+                <w14:ligatures w14:val="none"/>
+              </w:rPr>
+              <m:t>(</m:t>
+            </m:r>
+            <m:sSub>
+              <m:sSubPr>
+                <m:ctrlPr>
+                  <w:rPr>
+                    <w:rFonts w:ascii="Cambria Math" w:eastAsia="Times New Roman" w:hAnsi="Cambria Math" w:cs="Arial"/>
+                    <w:i/>
+                    <w:kern w:val="0"/>
+                    <w14:ligatures w14:val="none"/>
+                  </w:rPr>
+                </m:ctrlPr>
+              </m:sSubPr>
+              <m:e>
+                <m:r>
+                  <w:rPr>
+                    <w:rFonts w:ascii="Cambria Math" w:eastAsia="Times New Roman" w:hAnsi="Cambria Math" w:cs="Arial"/>
+                    <w:kern w:val="0"/>
+                    <w14:ligatures w14:val="none"/>
+                  </w:rPr>
+                  <m:t>P</m:t>
+                </m:r>
+              </m:e>
+              <m:sub>
+                <m:r>
+                  <w:rPr>
+                    <w:rFonts w:ascii="Cambria Math" w:eastAsia="Times New Roman" w:hAnsi="Cambria Math" w:cs="Arial"/>
+                    <w:kern w:val="0"/>
+                    <w14:ligatures w14:val="none"/>
+                  </w:rPr>
+                  <m:t>value</m:t>
+                </m:r>
+              </m:sub>
+            </m:sSub>
+            <m:r>
+              <w:rPr>
+                <w:rFonts w:ascii="Cambria Math" w:eastAsia="Times New Roman" w:hAnsi="Cambria Math" w:cs="Arial"/>
+                <w:kern w:val="0"/>
+                <w14:ligatures w14:val="none"/>
+              </w:rPr>
+              <m:t>)</m:t>
+            </m:r>
+            <m:ctrlPr>
+              <w:rPr>
+                <w:rFonts w:ascii="Cambria Math" w:eastAsia="Times New Roman" w:hAnsi="Cambria Math" w:cs="Arial"/>
+                <w:i/>
+                <w:kern w:val="0"/>
+                <w:sz w:val="24"/>
+                <w:szCs w:val="24"/>
+                <w14:ligatures w14:val="none"/>
+              </w:rPr>
+            </m:ctrlPr>
+          </m:e>
+        </m:func>
+      </m:oMath>
+      <w:r>
+        <w:rPr>
+          <w:rFonts w:eastAsia="Times New Roman" w:cs="Arial" w:hint="cs"/>
+          <w:kern w:val="0"/>
+          <w:sz w:val="24"/>
+          <w:szCs w:val="24"/>
+          <w:rtl/>
+          <w14:ligatures w14:val="none"/>
+        </w:rPr>
+        <w:t xml:space="preserve"> קרובים מאוד ל-0), בעוד שעבור </w:t>
+      </w:r>
+      <w:r>
+        <w:rPr>
+          <w:rFonts w:eastAsia="Times New Roman" w:cs="Arial"/>
+          <w:kern w:val="0"/>
+          <w:sz w:val="24"/>
+          <w:szCs w:val="24"/>
+          <w14:ligatures w14:val="none"/>
+        </w:rPr>
+        <w:t>eQTLs</w:t>
+      </w:r>
+      <w:r>
+        <w:rPr>
+          <w:rFonts w:eastAsia="Times New Roman" w:cs="Arial" w:hint="cs"/>
+          <w:kern w:val="0"/>
+          <w:sz w:val="24"/>
+          <w:szCs w:val="24"/>
+          <w:rtl/>
+          <w14:ligatures w14:val="none"/>
+        </w:rPr>
+        <w:t xml:space="preserve"> שבצורת ציס יש ערכי </w:t>
+      </w:r>
+      <w:r>
+        <w:rPr>
+          <w:rStyle w:val="a7"/>
+        </w:rPr>
+        <w:t>P-value</w:t>
+      </w:r>
+      <w:r>
+        <w:rPr>
+          <w:rStyle w:val="a7"/>
+          <w:rFonts w:hint="cs"/>
+          <w:rtl/>
+        </w:rPr>
+        <w:t xml:space="preserve"> נמוכים (ערכי </w:t>
+      </w:r>
+      <m:oMath>
+        <m:r>
+          <w:rPr>
+            <w:rStyle w:val="a7"/>
+            <w:rFonts w:ascii="Cambria Math" w:hAnsi="Cambria Math"/>
+          </w:rPr>
+          <m:t>-</m:t>
+        </m:r>
+        <m:func>
+          <m:funcPr>
+            <m:ctrlPr>
+              <w:rPr>
+                <w:rStyle w:val="a7"/>
+                <w:rFonts w:ascii="Cambria Math" w:hAnsi="Cambria Math"/>
+                <w:i/>
+              </w:rPr>
+            </m:ctrlPr>
+          </m:funcPr>
+          <m:fName>
+            <m:sSub>
+              <m:sSubPr>
+                <m:ctrlPr>
+                  <w:rPr>
+                    <w:rStyle w:val="a7"/>
+                    <w:rFonts w:ascii="Cambria Math" w:hAnsi="Cambria Math"/>
+                    <w:i/>
+                  </w:rPr>
+                </m:ctrlPr>
+              </m:sSubPr>
+              <m:e>
+                <m:r>
+                  <m:rPr>
+                    <m:sty m:val="p"/>
+                  </m:rPr>
+                  <w:rPr>
+                    <w:rStyle w:val="a7"/>
+                    <w:rFonts w:ascii="Cambria Math" w:hAnsi="Cambria Math"/>
+                  </w:rPr>
+                  <m:t>log</m:t>
+                </m:r>
+              </m:e>
+              <m:sub>
+                <m:r>
+                  <w:rPr>
+                    <w:rStyle w:val="a7"/>
+                    <w:rFonts w:ascii="Cambria Math" w:hAnsi="Cambria Math"/>
+                  </w:rPr>
+                  <m:t>10</m:t>
+                </m:r>
+                <m:ctrlPr>
+                  <w:rPr>
+                    <w:rStyle w:val="a7"/>
+                    <w:rFonts w:ascii="Cambria Math" w:hAnsi="Cambria Math"/>
+                  </w:rPr>
+                </m:ctrlPr>
+              </m:sub>
+            </m:sSub>
+          </m:fName>
+          <m:e>
+            <m:d>
+              <m:dPr>
+                <m:ctrlPr>
+                  <w:rPr>
+                    <w:rStyle w:val="a7"/>
+                    <w:rFonts w:ascii="Cambria Math" w:hAnsi="Cambria Math"/>
+                    <w:i/>
+                  </w:rPr>
+                </m:ctrlPr>
+              </m:dPr>
+              <m:e>
+                <m:sSub>
+                  <m:sSubPr>
+                    <m:ctrlPr>
+                      <w:rPr>
+                        <w:rStyle w:val="a7"/>
+                        <w:rFonts w:ascii="Cambria Math" w:hAnsi="Cambria Math"/>
+                        <w:i/>
+                      </w:rPr>
+                    </m:ctrlPr>
+                  </m:sSubPr>
+                  <m:e>
+                    <m:r>
+                      <w:rPr>
+                        <w:rStyle w:val="a7"/>
+                        <w:rFonts w:ascii="Cambria Math" w:hAnsi="Cambria Math"/>
+                      </w:rPr>
+                      <m:t>P</m:t>
+                    </m:r>
+                  </m:e>
+                  <m:sub>
+                    <m:r>
+                      <w:rPr>
+                        <w:rStyle w:val="a7"/>
+                        <w:rFonts w:ascii="Cambria Math" w:hAnsi="Cambria Math"/>
+                      </w:rPr>
+                      <m:t>value</m:t>
+                    </m:r>
+                  </m:sub>
+                </m:sSub>
+              </m:e>
+            </m:d>
+            <m:ctrlPr>
+              <w:rPr>
+                <w:rFonts w:ascii="Cambria Math" w:eastAsia="Times New Roman" w:hAnsi="Cambria Math" w:cs="Arial"/>
+                <w:i/>
+                <w:kern w:val="0"/>
+                <w:sz w:val="24"/>
+                <w:szCs w:val="24"/>
+                <w14:ligatures w14:val="none"/>
+              </w:rPr>
+            </m:ctrlPr>
+          </m:e>
+        </m:func>
+      </m:oMath>
+      <w:r>
+        <w:rPr>
+          <w:rFonts w:eastAsiaTheme="minorEastAsia" w:hint="cs"/>
+          <w:kern w:val="0"/>
+          <w:sz w:val="24"/>
+          <w:szCs w:val="24"/>
+          <w:rtl/>
+          <w14:ligatures w14:val="none"/>
+        </w:rPr>
+        <w:t xml:space="preserve"> קרובים ל-0). </w:t>
+      </w:r>
+      <w:r>
+        <w:rPr>
+          <w:rFonts w:eastAsiaTheme="minorEastAsia"/>
+          <w:kern w:val="0"/>
+          <w:sz w:val="24"/>
+          <w:szCs w:val="24"/>
+          <w:rtl/>
+          <w14:ligatures w14:val="none"/>
+        </w:rPr>
+        <w:br/>
+      </w:r>
+      <w:r>
+        <w:rPr>
+          <w:rFonts w:eastAsiaTheme="minorEastAsia" w:hint="cs"/>
+          <w:kern w:val="0"/>
+          <w:sz w:val="24"/>
+          <w:szCs w:val="24"/>
+          <w:rtl/>
+          <w14:ligatures w14:val="none"/>
+        </w:rPr>
+        <w:t>בנוסף, אחוז ה-</w:t>
+      </w:r>
+      <w:r>
+        <w:rPr>
+          <w:rFonts w:eastAsiaTheme="minorEastAsia"/>
+          <w:kern w:val="0"/>
+          <w:sz w:val="24"/>
+          <w:szCs w:val="24"/>
+          <w14:ligatures w14:val="none"/>
+        </w:rPr>
+        <w:t>eQTLs</w:t>
+      </w:r>
+      <w:r>
+        <w:rPr>
+          <w:rFonts w:eastAsiaTheme="minorEastAsia" w:hint="cs"/>
+          <w:kern w:val="0"/>
+          <w:sz w:val="24"/>
+          <w:szCs w:val="24"/>
+          <w:rtl/>
+          <w14:ligatures w14:val="none"/>
+        </w:rPr>
+        <w:t xml:space="preserve"> המובהקים (שעבורם מתקיים </w:t>
+      </w:r>
+      <m:oMath>
+        <m:sSub>
+          <m:sSubPr>
+            <m:ctrlPr>
+              <w:rPr>
+                <w:rFonts w:ascii="Cambria Math" w:eastAsiaTheme="minorEastAsia" w:hAnsi="Cambria Math"/>
+                <w:i/>
+                <w:kern w:val="0"/>
+                <w:sz w:val="24"/>
+                <w:szCs w:val="24"/>
+                <w14:ligatures w14:val="none"/>
+              </w:rPr>
+            </m:ctrlPr>
+          </m:sSubPr>
+          <m:e>
+            <m:r>
+              <w:rPr>
+                <w:rFonts w:ascii="Cambria Math" w:eastAsiaTheme="minorEastAsia" w:hAnsi="Cambria Math"/>
+                <w:kern w:val="0"/>
+                <w:sz w:val="24"/>
+                <w:szCs w:val="24"/>
+                <w14:ligatures w14:val="none"/>
+              </w:rPr>
+              <m:t>P</m:t>
+            </m:r>
+          </m:e>
+          <m:sub>
+            <m:r>
+              <w:rPr>
+                <w:rFonts w:ascii="Cambria Math" w:eastAsiaTheme="minorEastAsia" w:hAnsi="Cambria Math"/>
+                <w:kern w:val="0"/>
+                <w:sz w:val="24"/>
+                <w:szCs w:val="24"/>
+                <w14:ligatures w14:val="none"/>
+              </w:rPr>
+              <m:t>value</m:t>
+            </m:r>
+          </m:sub>
+        </m:sSub>
+        <m:r>
+          <w:rPr>
+            <w:rFonts w:ascii="Cambria Math" w:eastAsiaTheme="minorEastAsia" w:hAnsi="Cambria Math"/>
+            <w:kern w:val="0"/>
+            <w:sz w:val="24"/>
+            <w:szCs w:val="24"/>
+            <w14:ligatures w14:val="none"/>
+          </w:rPr>
+          <m:t>≤0.05</m:t>
+        </m:r>
+      </m:oMath>
+      <w:r>
+        <w:rPr>
+          <w:rFonts w:eastAsiaTheme="minorEastAsia" w:hint="cs"/>
+          <w:kern w:val="0"/>
+          <w:sz w:val="24"/>
+          <w:szCs w:val="24"/>
+          <w:rtl/>
+          <w14:ligatures w14:val="none"/>
+        </w:rPr>
+        <w:t>) גבוה יותר בקרב אלה שבצורת ציס.</w:t>
+      </w:r>
+    </w:p>
+    <w:p>
+      <w:pPr>
+        <w:jc w:val="center"/>
+        <w:rPr>
+          <w:rFonts w:eastAsia="Times New Roman" w:cs="Arial"/>
+          <w:kern w:val="0"/>
+          <w:sz w:val="24"/>
+          <w:szCs w:val="24"/>
+          <w:u w:val="single"/>
+          <w:rtl/>
+          <w14:ligatures w14:val="none"/>
+        </w:rPr>
+      </w:pPr>
+      <w:r>
+        <w:rPr>
+          <w:rFonts w:eastAsiaTheme="minorEastAsia" w:hint="cs"/>
+          <w:noProof/>
+        </w:rPr>
+        <w:drawing>
+          <wp:anchor distT="0" distB="0" distL="114300" distR="114300" simplePos="0" relativeHeight="251670528" behindDoc="0" locked="0" layoutInCell="1" allowOverlap="1" wp14:anchorId="42193F2F" wp14:editId="3A76CCB4">
+            <wp:simplePos x="0" y="0"/>
+            <wp:positionH relativeFrom="column">
+              <wp:posOffset>-911225</wp:posOffset>
+            </wp:positionH>
+            <wp:positionV relativeFrom="paragraph">
+              <wp:posOffset>277528</wp:posOffset>
+            </wp:positionV>
+            <wp:extent cx="3443605" cy="2160270"/>
+            <wp:effectExtent l="0" t="0" r="4445" b="0"/>
+            <wp:wrapThrough wrapText="bothSides">
+              <wp:wrapPolygon edited="0">
+                <wp:start x="0" y="0"/>
+                <wp:lineTo x="0" y="21333"/>
+                <wp:lineTo x="21508" y="21333"/>
+                <wp:lineTo x="21508" y="0"/>
+                <wp:lineTo x="0" y="0"/>
+              </wp:wrapPolygon>
+            </wp:wrapThrough>
+            <wp:docPr id="719713625" name="תמונה 8"/>
+            <wp:cNvGraphicFramePr>
+              <a:graphicFrameLocks xmlns:a="http://schemas.openxmlformats.org/drawingml/2006/main" noChangeAspect="1"/>
+            </wp:cNvGraphicFramePr>
+            <a:graphic xmlns:a="http://schemas.openxmlformats.org/drawingml/2006/main">
+              <a:graphicData uri="http://schemas.openxmlformats.org/drawingml/2006/picture">
+                <pic:pic xmlns:pic="http://schemas.openxmlformats.org/drawingml/2006/picture">
+                  <pic:nvPicPr>
+                    <pic:cNvPr id="0" name="Picture 15"/>
+                    <pic:cNvPicPr>
+                      <a:picLocks noChangeAspect="1" noChangeArrowheads="1"/>
+                    </pic:cNvPicPr>
+                  </pic:nvPicPr>
+                  <pic:blipFill>
+                    <a:blip r:embed="rId11">
+                      <a:extLst>
+                        <a:ext uri="{28A0092B-C50C-407E-A947-70E740481C1C}">
+                          <a14:useLocalDpi xmlns:a14="http://schemas.microsoft.com/office/drawing/2010/main" val="0"/>
+                        </a:ext>
+                      </a:extLst>
+                    </a:blip>
+                    <a:srcRect/>
+                    <a:stretch>
+                      <a:fillRect/>
+                    </a:stretch>
+                  </pic:blipFill>
+                  <pic:spPr bwMode="auto">
+                    <a:xfrm>
+                      <a:off x="0" y="0"/>
+                      <a:ext cx="3443605" cy="2160270"/>
+                    </a:xfrm>
+                    <a:prstGeom prst="rect">
+                      <a:avLst/>
+                    </a:prstGeom>
+                    <a:noFill/>
+                    <a:ln>
+                      <a:noFill/>
+                    </a:ln>
+                  </pic:spPr>
+                </pic:pic>
+              </a:graphicData>
+            </a:graphic>
+            <wp14:sizeRelH relativeFrom="margin">
+              <wp14:pctWidth>0</wp14:pctWidth>
+            </wp14:sizeRelH>
+            <wp14:sizeRelV relativeFrom="margin">
+              <wp14:pctHeight>0</wp14:pctHeight>
+            </wp14:sizeRelV>
+          </wp:anchor>
+        </w:drawing>
+      </w:r>
+      <w:r>
+        <w:rPr>
+          <w:rFonts w:cs="Arial"/>
+          <w:noProof/>
+        </w:rPr>
+        <w:drawing>
+          <wp:anchor distT="0" distB="0" distL="114300" distR="114300" simplePos="0" relativeHeight="251671552" behindDoc="0" locked="0" layoutInCell="1" allowOverlap="1" wp14:anchorId="1F7D5BF4" wp14:editId="540CF1A6">
+            <wp:simplePos x="0" y="0"/>
+            <wp:positionH relativeFrom="column">
+              <wp:posOffset>2519952</wp:posOffset>
+            </wp:positionH>
+            <wp:positionV relativeFrom="paragraph">
+              <wp:posOffset>265586</wp:posOffset>
+            </wp:positionV>
+            <wp:extent cx="3339465" cy="2252345"/>
+            <wp:effectExtent l="0" t="0" r="0" b="0"/>
+            <wp:wrapThrough wrapText="bothSides">
+              <wp:wrapPolygon edited="0">
+                <wp:start x="0" y="0"/>
+                <wp:lineTo x="0" y="21375"/>
+                <wp:lineTo x="21440" y="21375"/>
+                <wp:lineTo x="21440" y="0"/>
+                <wp:lineTo x="0" y="0"/>
+              </wp:wrapPolygon>
+            </wp:wrapThrough>
+            <wp:docPr id="167476223" name="תמונה 9" descr="תמונה שמכילה טקסט, צילום מסך, עלילה, קו&#10;&#10;התיאור נוצר באופן אוטומטי"/>
+            <wp:cNvGraphicFramePr>
+              <a:graphicFrameLocks xmlns:a="http://schemas.openxmlformats.org/drawingml/2006/main" noChangeAspect="1"/>
+            </wp:cNvGraphicFramePr>
+            <a:graphic xmlns:a="http://schemas.openxmlformats.org/drawingml/2006/main">
+              <a:graphicData uri="http://schemas.openxmlformats.org/drawingml/2006/picture">
+                <pic:pic xmlns:pic="http://schemas.openxmlformats.org/drawingml/2006/picture">
+                  <pic:nvPicPr>
+                    <pic:cNvPr id="167476223" name="תמונה 9" descr="תמונה שמכילה טקסט, צילום מסך, עלילה, קו&#10;&#10;התיאור נוצר באופן אוטומטי"/>
+                    <pic:cNvPicPr>
+                      <a:picLocks noChangeAspect="1" noChangeArrowheads="1"/>
+                    </pic:cNvPicPr>
+                  </pic:nvPicPr>
+                  <pic:blipFill>
+                    <a:blip r:embed="rId12">
+                      <a:extLst>
+                        <a:ext uri="{28A0092B-C50C-407E-A947-70E740481C1C}">
+                          <a14:useLocalDpi xmlns:a14="http://schemas.microsoft.com/office/drawing/2010/main" val="0"/>
+                        </a:ext>
+                      </a:extLst>
+                    </a:blip>
+                    <a:srcRect/>
+                    <a:stretch>
+                      <a:fillRect/>
+                    </a:stretch>
+                  </pic:blipFill>
+                  <pic:spPr bwMode="auto">
+                    <a:xfrm>
+                      <a:off x="0" y="0"/>
+                      <a:ext cx="3339465" cy="2252345"/>
+                    </a:xfrm>
+                    <a:prstGeom prst="rect">
+                      <a:avLst/>
+                    </a:prstGeom>
+                    <a:noFill/>
+                    <a:ln>
+                      <a:noFill/>
+                    </a:ln>
+                  </pic:spPr>
+                </pic:pic>
+              </a:graphicData>
+            </a:graphic>
+            <wp14:sizeRelH relativeFrom="margin">
+              <wp14:pctWidth>0</wp14:pctWidth>
+            </wp14:sizeRelH>
+            <wp14:sizeRelV relativeFrom="margin">
+              <wp14:pctHeight>0</wp14:pctHeight>
+            </wp14:sizeRelV>
+          </wp:anchor>
+        </w:drawing>
+      </w:r>
+      <w:r>
+        <w:rPr>
+          <w:rFonts w:eastAsia="Times New Roman" w:cs="Arial" w:hint="cs"/>
+          <w:kern w:val="0"/>
+          <w:sz w:val="24"/>
+          <w:szCs w:val="24"/>
+          <w:u w:val="single"/>
+          <w:rtl/>
+          <w14:ligatures w14:val="none"/>
+        </w:rPr>
+        <w:t xml:space="preserve">התפלגות ערכי </w:t>
+      </w:r>
+      <w:r>
+        <w:rPr>
+          <w:rFonts w:eastAsia="Times New Roman" w:cs="Arial"/>
+          <w:kern w:val="0"/>
+          <w:sz w:val="24"/>
+          <w:szCs w:val="24"/>
+          <w:u w:val="single"/>
+          <w14:ligatures w14:val="none"/>
+        </w:rPr>
+        <w:t>P-values</w:t>
+      </w:r>
+      <w:r>
+        <w:rPr>
+          <w:rFonts w:eastAsia="Times New Roman" w:cs="Arial" w:hint="cs"/>
+          <w:kern w:val="0"/>
+          <w:sz w:val="24"/>
+          <w:szCs w:val="24"/>
+          <w:u w:val="single"/>
+          <w:rtl/>
+          <w14:ligatures w14:val="none"/>
+        </w:rPr>
+        <w:t xml:space="preserve"> </w:t>
+      </w:r>
+      <w:r>
+        <w:rPr>
+          <w:rFonts w:eastAsia="Times New Roman" w:cs="Arial" w:hint="cs"/>
+          <w:kern w:val="0"/>
+          <w:sz w:val="24"/>
+          <w:szCs w:val="24"/>
+          <w:u w:val="single"/>
+          <w:rtl/>
+          <w14:ligatures w14:val="none"/>
+        </w:rPr>
+        <w:t xml:space="preserve">המובהקים </w:t>
+      </w:r>
+      <w:r>
+        <w:rPr>
+          <w:rFonts w:eastAsia="Times New Roman" w:cs="Arial" w:hint="cs"/>
+          <w:kern w:val="0"/>
+          <w:sz w:val="24"/>
+          <w:szCs w:val="24"/>
+          <w:u w:val="single"/>
+          <w:rtl/>
+          <w14:ligatures w14:val="none"/>
+        </w:rPr>
+        <w:t xml:space="preserve">עבור </w:t>
+      </w:r>
+      <w:r>
+        <w:rPr>
+          <w:rFonts w:eastAsia="Times New Roman" w:cs="Arial"/>
+          <w:kern w:val="0"/>
+          <w:sz w:val="24"/>
+          <w:szCs w:val="24"/>
+          <w:u w:val="single"/>
+          <w14:ligatures w14:val="none"/>
+        </w:rPr>
+        <w:t>eQTLs</w:t>
+      </w:r>
+      <w:r>
+        <w:rPr>
+          <w:rFonts w:eastAsia="Times New Roman" w:cs="Arial" w:hint="cs"/>
+          <w:kern w:val="0"/>
+          <w:sz w:val="24"/>
+          <w:szCs w:val="24"/>
+          <w:u w:val="single"/>
+          <w:rtl/>
+          <w14:ligatures w14:val="none"/>
+        </w:rPr>
+        <w:t xml:space="preserve"> שבציס ובטראנס</w:t>
+      </w:r>
+    </w:p>
+    <w:p>
+      <w:pPr>
+        <w:rPr>
+          <w:rFonts w:eastAsiaTheme="minorEastAsia"/>
+          <w:kern w:val="0"/>
+          <w:sz w:val="24"/>
+          <w:szCs w:val="24"/>
+          <w:rtl/>
+          <w14:ligatures w14:val="none"/>
+        </w:rPr>
+      </w:pPr>
+      <w:r>
+        <w:rPr>
+          <w:rFonts w:eastAsia="Times New Roman" w:cs="Arial" w:hint="cs"/>
+          <w:kern w:val="0"/>
+          <w:rtl/>
+          <w14:ligatures w14:val="none"/>
+        </w:rPr>
+        <w:t xml:space="preserve">נדגיש כי הגרפים הבאים מציגים את ההתפלגות של ערכי </w:t>
+      </w:r>
+      <w:r>
+        <w:rPr>
+          <w:rFonts w:eastAsia="Times New Roman" w:cs="Arial"/>
+          <w:kern w:val="0"/>
+          <w14:ligatures w14:val="none"/>
+        </w:rPr>
+        <w:t>P-value</w:t>
+      </w:r>
+      <w:r>
+        <w:rPr>
+          <w:rFonts w:eastAsia="Times New Roman" w:cs="Arial" w:hint="cs"/>
+          <w:kern w:val="0"/>
+          <w:rtl/>
+          <w14:ligatures w14:val="none"/>
+        </w:rPr>
+        <w:t xml:space="preserve"> לאחר שהופעלה עליהם טרנספורמציית </w:t>
+      </w:r>
+      <w:r>
+        <w:rPr>
+          <w:rFonts w:eastAsia="Times New Roman" w:cs="Arial"/>
+          <w:kern w:val="0"/>
+          <w14:ligatures w14:val="none"/>
+        </w:rPr>
+        <w:t>-log</w:t>
+      </w:r>
+      <w:r>
+        <w:rPr>
+          <w:rFonts w:eastAsia="Times New Roman" w:cs="Arial" w:hint="cs"/>
+          <w:kern w:val="0"/>
+          <w:rtl/>
+          <w14:ligatures w14:val="none"/>
+        </w:rPr>
+        <w:t xml:space="preserve"> בבסיס 10.</w:t>
+      </w:r>
+    </w:p>
+    <w:p>
+      <w:pPr>
+        <w:rPr>
+          <w:rFonts w:eastAsiaTheme="minorEastAsia"/>
+          <w:kern w:val="0"/>
+          <w:sz w:val="24"/>
+          <w:szCs w:val="24"/>
+          <w:rtl/>
+          <w14:ligatures w14:val="none"/>
+        </w:rPr>
+      </w:pPr>
+    </w:p>
+    <w:p>
+      <w:pPr>
+        <w:rPr>
+          <w:rFonts w:eastAsiaTheme="minorEastAsia"/>
+          <w:kern w:val="0"/>
+          <w:sz w:val="24"/>
+          <w:szCs w:val="24"/>
+          <w:rtl/>
+          <w14:ligatures w14:val="none"/>
+        </w:rPr>
+      </w:pPr>
+    </w:p>
+    <w:p>
+      <w:pPr>
+        <w:rPr>
+          <w:rFonts w:eastAsiaTheme="minorEastAsia"/>
+          <w:kern w:val="0"/>
+          <w:sz w:val="24"/>
+          <w:szCs w:val="24"/>
+          <w:rtl/>
+          <w14:ligatures w14:val="none"/>
+        </w:rPr>
+      </w:pPr>
+    </w:p>
+    <w:p>
+      <w:pPr>
+        <w:rPr>
+          <w:rFonts w:eastAsiaTheme="minorEastAsia"/>
+          <w:kern w:val="0"/>
+          <w:sz w:val="24"/>
+          <w:szCs w:val="24"/>
+          <w:rtl/>
+          <w14:ligatures w14:val="none"/>
+        </w:rPr>
+      </w:pPr>
+    </w:p>
+    <w:p>
+      <w:pPr>
+        <w:rPr>
+          <w:rFonts w:eastAsiaTheme="minorEastAsia"/>
+          <w:kern w:val="0"/>
+          <w:sz w:val="24"/>
+          <w:szCs w:val="24"/>
+          <w:rtl/>
+          <w14:ligatures w14:val="none"/>
+        </w:rPr>
+      </w:pPr>
+    </w:p>
+    <w:p>
+      <w:pPr>
+        <w:rPr>
+          <w:rFonts w:eastAsiaTheme="minorEastAsia"/>
+          <w:kern w:val="0"/>
+          <w:sz w:val="24"/>
+          <w:szCs w:val="24"/>
+          <w:rtl/>
+          <w14:ligatures w14:val="none"/>
+        </w:rPr>
+      </w:pPr>
+      <w:r>
+        <w:rPr>
+          <w:rFonts w:eastAsiaTheme="minorEastAsia" w:hint="cs"/>
+          <w:noProof/>
+        </w:rPr>
+        <w:drawing>
+          <wp:inline distT="0" distB="0" distL="0" distR="0" wp14:anchorId="7EECA9E1" wp14:editId="12074B65">
+            <wp:extent cx="5274310" cy="2706370"/>
+            <wp:effectExtent l="0" t="0" r="2540" b="0"/>
+            <wp:docPr id="1204738599" name="תמונה 10" descr="תמונה שמכילה טקסט, צילום מסך, קו, עלילה&#10;&#10;התיאור נוצר באופן אוטומטי"/>
+            <wp:cNvGraphicFramePr>
+              <a:graphicFrameLocks xmlns:a="http://schemas.openxmlformats.org/drawingml/2006/main" noChangeAspect="1"/>
+            </wp:cNvGraphicFramePr>
+            <a:graphic xmlns:a="http://schemas.openxmlformats.org/drawingml/2006/main">
+              <a:graphicData uri="http://schemas.openxmlformats.org/drawingml/2006/picture">
+                <pic:pic xmlns:pic="http://schemas.openxmlformats.org/drawingml/2006/picture">
+                  <pic:nvPicPr>
+                    <pic:cNvPr id="1204738599" name="תמונה 10" descr="תמונה שמכילה טקסט, צילום מסך, קו, עלילה&#10;&#10;התיאור נוצר באופן אוטומטי"/>
+                    <pic:cNvPicPr>
+                      <a:picLocks noChangeAspect="1" noChangeArrowheads="1"/>
+                    </pic:cNvPicPr>
+                  </pic:nvPicPr>
+                  <pic:blipFill>
+                    <a:blip r:embed="rId13">
+                      <a:extLst>
+                        <a:ext uri="{28A0092B-C50C-407E-A947-70E740481C1C}">
+                          <a14:useLocalDpi xmlns:a14="http://schemas.microsoft.com/office/drawing/2010/main" val="0"/>
+                        </a:ext>
+                      </a:extLst>
+                    </a:blip>
+                    <a:srcRect/>
+                    <a:stretch>
+                      <a:fillRect/>
+                    </a:stretch>
+                  </pic:blipFill>
+                  <pic:spPr bwMode="auto">
+                    <a:xfrm>
+                      <a:off x="0" y="0"/>
+                      <a:ext cx="5274310" cy="2706370"/>
+                    </a:xfrm>
+                    <a:prstGeom prst="rect">
+                      <a:avLst/>
+                    </a:prstGeom>
+                    <a:noFill/>
+                    <a:ln>
+                      <a:noFill/>
+                    </a:ln>
+                  </pic:spPr>
+                </pic:pic>
+              </a:graphicData>
+            </a:graphic>
+          </wp:inline>
+        </w:drawing>
+      </w:r>
+    </w:p>
+    <w:p>
+      <w:pPr>
+        <w:rPr>
+          <w:rFonts w:eastAsiaTheme="minorEastAsia" w:hint="cs"/>
+          <w:kern w:val="0"/>
+          <w:sz w:val="24"/>
+          <w:szCs w:val="24"/>
+          <w:rtl/>
+          <w14:ligatures w14:val="none"/>
+        </w:rPr>
+      </w:pPr>
+      <w:r>
+        <w:rPr>
+          <w:rFonts w:eastAsiaTheme="minorEastAsia" w:hint="cs"/>
+          <w:noProof/>
+        </w:rPr>
+        <w:drawing>
+          <wp:inline distT="0" distB="0" distL="0" distR="0" wp14:anchorId="3548BBCE" wp14:editId="15487E00">
+            <wp:extent cx="5274310" cy="3059430"/>
+            <wp:effectExtent l="0" t="0" r="2540" b="7620"/>
+            <wp:docPr id="891189042" name="תמונה 11"/>
+            <wp:cNvGraphicFramePr>
+              <a:graphicFrameLocks xmlns:a="http://schemas.openxmlformats.org/drawingml/2006/main" noChangeAspect="1"/>
+            </wp:cNvGraphicFramePr>
+            <a:graphic xmlns:a="http://schemas.openxmlformats.org/drawingml/2006/main">
+              <a:graphicData uri="http://schemas.openxmlformats.org/drawingml/2006/picture">
+                <pic:pic xmlns:pic="http://schemas.openxmlformats.org/drawingml/2006/picture">
+                  <pic:nvPicPr>
+                    <pic:cNvPr id="0" name="Picture 21"/>
+                    <pic:cNvPicPr>
+                      <a:picLocks noChangeAspect="1" noChangeArrowheads="1"/>
+                    </pic:cNvPicPr>
+                  </pic:nvPicPr>
+                  <pic:blipFill>
+                    <a:blip r:embed="rId14">
+                      <a:extLst>
+                        <a:ext uri="{28A0092B-C50C-407E-A947-70E740481C1C}">
+                          <a14:useLocalDpi xmlns:a14="http://schemas.microsoft.com/office/drawing/2010/main" val="0"/>
+                        </a:ext>
+                      </a:extLst>
+                    </a:blip>
+                    <a:srcRect/>
+                    <a:stretch>
+                      <a:fillRect/>
+                    </a:stretch>
+                  </pic:blipFill>
+                  <pic:spPr bwMode="auto">
+                    <a:xfrm>
+                      <a:off x="0" y="0"/>
+                      <a:ext cx="5274310" cy="3059430"/>
+                    </a:xfrm>
+                    <a:prstGeom prst="rect">
+                      <a:avLst/>
+                    </a:prstGeom>
+                    <a:noFill/>
+                    <a:ln>
+                      <a:noFill/>
+                    </a:ln>
+                  </pic:spPr>
+                </pic:pic>
+              </a:graphicData>
+            </a:graphic>
+          </wp:inline>
+        </w:drawing>
+      </w:r>
     </w:p>
     <w:p>
       <w:pPr>
@@ -1159,7 +3637,6 @@
         <w:rPr>
           <w:rFonts w:eastAsia="Times New Roman" w:cs="Arial"/>
           <w:kern w:val="0"/>
-          <w:rtl/>
           <w14:ligatures w14:val="none"/>
         </w:rPr>
       </w:pPr>
@@ -1278,7 +3755,7 @@
             <w:pPr>
               <w:jc w:val="center"/>
               <w:rPr>
-                <w:rFonts w:eastAsia="Times New Roman" w:cs="Arial" w:hint="cs"/>
+                <w:rFonts w:eastAsia="Times New Roman" w:cs="Arial"/>
                 <w:kern w:val="0"/>
                 <w:rtl/>
                 <w14:ligatures w14:val="none"/>
@@ -1303,7 +3780,7 @@
             <w:pPr>
               <w:jc w:val="center"/>
               <w:rPr>
-                <w:rFonts w:eastAsia="Times New Roman" w:cs="Arial" w:hint="cs"/>
+                <w:rFonts w:eastAsia="Times New Roman" w:cs="Arial"/>
                 <w:kern w:val="0"/>
                 <w:rtl/>
                 <w14:ligatures w14:val="none"/>
@@ -1348,7 +3825,7 @@
             <w:pPr>
               <w:jc w:val="center"/>
               <w:rPr>
-                <w:rFonts w:eastAsia="Times New Roman" w:cs="Arial" w:hint="cs"/>
+                <w:rFonts w:eastAsia="Times New Roman" w:cs="Arial"/>
                 <w:kern w:val="0"/>
                 <w:rtl/>
                 <w14:ligatures w14:val="none"/>
@@ -1376,7 +3853,7 @@
             <w:pPr>
               <w:jc w:val="center"/>
               <w:rPr>
-                <w:rFonts w:eastAsia="Times New Roman" w:cs="Arial" w:hint="cs"/>
+                <w:rFonts w:eastAsia="Times New Roman" w:cs="Arial"/>
                 <w:kern w:val="0"/>
                 <w:rtl/>
                 <w14:ligatures w14:val="none"/>
@@ -1403,7 +3880,7 @@
             <w:pPr>
               <w:jc w:val="center"/>
               <w:rPr>
-                <w:rFonts w:eastAsia="Times New Roman" w:cs="Arial" w:hint="cs"/>
+                <w:rFonts w:eastAsia="Times New Roman" w:cs="Arial"/>
                 <w:kern w:val="0"/>
                 <w:rtl/>
                 <w14:ligatures w14:val="none"/>
@@ -1415,25 +3892,7 @@
                 <w:kern w:val="0"/>
                 <w14:ligatures w14:val="none"/>
               </w:rPr>
-              <w:t xml:space="preserve">Morphine response (50 mg/kg </w:t>
-            </w:r>
-            <w:proofErr w:type="spellStart"/>
-            <w:r>
-              <w:rPr>
-                <w:rFonts w:eastAsia="Times New Roman" w:cs="Arial"/>
-                <w:kern w:val="0"/>
-                <w14:ligatures w14:val="none"/>
-              </w:rPr>
-              <w:t>ip</w:t>
-            </w:r>
-            <w:proofErr w:type="spellEnd"/>
-            <w:r>
-              <w:rPr>
-                <w:rFonts w:eastAsia="Times New Roman" w:cs="Arial"/>
-                <w:kern w:val="0"/>
-                <w14:ligatures w14:val="none"/>
-              </w:rPr>
-              <w:t>), locomotion (open field) from 45-60 min after injection in an activity chamber for males [cm]</w:t>
+              <w:t>Morphine response (50 mg/kg ip), locomotion (open field) from 45-60 min after injection in an activity chamber for males [cm]</w:t>
             </w:r>
             <w:r>
               <w:rPr>
@@ -1454,7 +3913,7 @@
             <w:pPr>
               <w:jc w:val="center"/>
               <w:rPr>
-                <w:rFonts w:eastAsia="Times New Roman" w:cs="Arial" w:hint="cs"/>
+                <w:rFonts w:eastAsia="Times New Roman" w:cs="Arial"/>
                 <w:kern w:val="0"/>
                 <w:rtl/>
                 <w14:ligatures w14:val="none"/>
@@ -1482,7 +3941,7 @@
             <w:pPr>
               <w:jc w:val="center"/>
               <w:rPr>
-                <w:rFonts w:eastAsia="Times New Roman" w:cs="Arial" w:hint="cs"/>
+                <w:rFonts w:eastAsia="Times New Roman" w:cs="Arial"/>
                 <w:kern w:val="0"/>
                 <w:rtl/>
                 <w14:ligatures w14:val="none"/>
@@ -1510,7 +3969,7 @@
             <w:pPr>
               <w:jc w:val="center"/>
               <w:rPr>
-                <w:rFonts w:eastAsia="Times New Roman" w:cs="Arial" w:hint="cs"/>
+                <w:rFonts w:eastAsia="Times New Roman" w:cs="Arial"/>
                 <w:kern w:val="0"/>
                 <w:rtl/>
                 <w14:ligatures w14:val="none"/>
@@ -1541,7 +4000,7 @@
             <w:pPr>
               <w:jc w:val="center"/>
               <w:rPr>
-                <w:rFonts w:eastAsia="Times New Roman" w:cs="Arial" w:hint="cs"/>
+                <w:rFonts w:eastAsia="Times New Roman" w:cs="Arial"/>
                 <w:kern w:val="0"/>
                 <w:rtl/>
                 <w14:ligatures w14:val="none"/>
@@ -1553,25 +4012,7 @@
                 <w:kern w:val="0"/>
                 <w14:ligatures w14:val="none"/>
               </w:rPr>
-              <w:t xml:space="preserve">Morphine response (50 mg/kg </w:t>
-            </w:r>
-            <w:proofErr w:type="spellStart"/>
-            <w:r>
-              <w:rPr>
-                <w:rFonts w:eastAsia="Times New Roman" w:cs="Arial"/>
-                <w:kern w:val="0"/>
-                <w14:ligatures w14:val="none"/>
-              </w:rPr>
-              <w:t>ip</w:t>
-            </w:r>
-            <w:proofErr w:type="spellEnd"/>
-            <w:r>
-              <w:rPr>
-                <w:rFonts w:eastAsia="Times New Roman" w:cs="Arial"/>
-                <w:kern w:val="0"/>
-                <w14:ligatures w14:val="none"/>
-              </w:rPr>
-              <w:t>), locomotion (open field) from 45-60 min after injection in an activity chamber for females [cm]</w:t>
+              <w:t>Morphine response (50 mg/kg ip), locomotion (open field) from 45-60 min after injection in an activity chamber for females [cm]</w:t>
             </w:r>
             <w:r>
               <w:rPr>
@@ -1593,7 +4034,7 @@
             <w:pPr>
               <w:jc w:val="center"/>
               <w:rPr>
-                <w:rFonts w:eastAsia="Times New Roman" w:cs="Arial" w:hint="cs"/>
+                <w:rFonts w:eastAsia="Times New Roman" w:cs="Arial"/>
                 <w:kern w:val="0"/>
                 <w:rtl/>
                 <w14:ligatures w14:val="none"/>
@@ -1622,7 +4063,7 @@
             <w:pPr>
               <w:jc w:val="center"/>
               <w:rPr>
-                <w:rFonts w:eastAsia="Times New Roman" w:cs="Arial" w:hint="cs"/>
+                <w:rFonts w:eastAsia="Times New Roman" w:cs="Arial"/>
                 <w:kern w:val="0"/>
                 <w:rtl/>
                 <w14:ligatures w14:val="none"/>
@@ -1651,7 +4092,7 @@
             <w:pPr>
               <w:jc w:val="center"/>
               <w:rPr>
-                <w:rFonts w:eastAsia="Times New Roman" w:cs="Arial" w:hint="cs"/>
+                <w:rFonts w:eastAsia="Times New Roman" w:cs="Arial"/>
                 <w:kern w:val="0"/>
                 <w:rtl/>
                 <w14:ligatures w14:val="none"/>
@@ -1698,7 +4139,7 @@
             <w:pPr>
               <w:jc w:val="center"/>
               <w:rPr>
-                <w:rFonts w:eastAsia="Times New Roman" w:cs="Arial" w:hint="cs"/>
+                <w:rFonts w:eastAsia="Times New Roman" w:cs="Arial"/>
                 <w:kern w:val="0"/>
                 <w:rtl/>
                 <w14:ligatures w14:val="none"/>
@@ -1719,7 +4160,7 @@
             <w:pPr>
               <w:jc w:val="center"/>
               <w:rPr>
-                <w:rFonts w:eastAsia="Times New Roman" w:cs="Arial" w:hint="cs"/>
+                <w:rFonts w:eastAsia="Times New Roman" w:cs="Arial"/>
                 <w:kern w:val="0"/>
                 <w:rtl/>
                 <w14:ligatures w14:val="none"/>
@@ -1749,7 +4190,7 @@
             <w:pPr>
               <w:jc w:val="center"/>
               <w:rPr>
-                <w:rFonts w:eastAsia="Times New Roman" w:cs="Arial" w:hint="cs"/>
+                <w:rFonts w:eastAsia="Times New Roman" w:cs="Arial"/>
                 <w:kern w:val="0"/>
                 <w:rtl/>
                 <w14:ligatures w14:val="none"/>
@@ -1796,7 +4237,7 @@
             <w:pPr>
               <w:jc w:val="center"/>
               <w:rPr>
-                <w:rFonts w:eastAsia="Times New Roman" w:cs="Arial" w:hint="cs"/>
+                <w:rFonts w:eastAsia="Times New Roman" w:cs="Arial"/>
                 <w:kern w:val="0"/>
                 <w:rtl/>
                 <w14:ligatures w14:val="none"/>
@@ -1816,7 +4257,7 @@
             <w:pPr>
               <w:jc w:val="center"/>
               <w:rPr>
-                <w:rFonts w:eastAsia="Times New Roman" w:cs="Arial" w:hint="cs"/>
+                <w:rFonts w:eastAsia="Times New Roman" w:cs="Arial"/>
                 <w:kern w:val="0"/>
                 <w:rtl/>
                 <w14:ligatures w14:val="none"/>
@@ -1845,7 +4286,7 @@
             <w:pPr>
               <w:jc w:val="center"/>
               <w:rPr>
-                <w:rFonts w:eastAsia="Times New Roman" w:cs="Arial" w:hint="cs"/>
+                <w:rFonts w:eastAsia="Times New Roman" w:cs="Arial"/>
                 <w:kern w:val="0"/>
                 <w:rtl/>
                 <w14:ligatures w14:val="none"/>
@@ -1876,7 +4317,7 @@
             <w:pPr>
               <w:jc w:val="center"/>
               <w:rPr>
-                <w:rFonts w:eastAsia="Times New Roman" w:cs="Arial" w:hint="cs"/>
+                <w:rFonts w:eastAsia="Times New Roman" w:cs="Arial"/>
                 <w:kern w:val="0"/>
                 <w:rtl/>
                 <w14:ligatures w14:val="none"/>
@@ -1888,25 +4329,7 @@
                 <w:kern w:val="0"/>
                 <w14:ligatures w14:val="none"/>
               </w:rPr>
-              <w:t xml:space="preserve">Morphine response (50 mg/kg </w:t>
-            </w:r>
-            <w:proofErr w:type="spellStart"/>
-            <w:r>
-              <w:rPr>
-                <w:rFonts w:eastAsia="Times New Roman" w:cs="Arial"/>
-                <w:kern w:val="0"/>
-                <w14:ligatures w14:val="none"/>
-              </w:rPr>
-              <w:t>ip</w:t>
-            </w:r>
-            <w:proofErr w:type="spellEnd"/>
-            <w:r>
-              <w:rPr>
-                <w:rFonts w:eastAsia="Times New Roman" w:cs="Arial"/>
-                <w:kern w:val="0"/>
-                <w14:ligatures w14:val="none"/>
-              </w:rPr>
-              <w:t>), locomotion (open field) from 45-60 min after injection in an activity chamber for males and females [cm]</w:t>
+              <w:t>Morphine response (50 mg/kg ip), locomotion (open field) from 45-60 min after injection in an activity chamber for males and females [cm]</w:t>
             </w:r>
             <w:r>
               <w:rPr>
@@ -1928,7 +4351,7 @@
             <w:pPr>
               <w:jc w:val="center"/>
               <w:rPr>
-                <w:rFonts w:eastAsia="Times New Roman" w:cs="Arial" w:hint="cs"/>
+                <w:rFonts w:eastAsia="Times New Roman" w:cs="Arial"/>
                 <w:kern w:val="0"/>
                 <w:rtl/>
                 <w14:ligatures w14:val="none"/>
@@ -1957,7 +4380,7 @@
             <w:pPr>
               <w:jc w:val="center"/>
               <w:rPr>
-                <w:rFonts w:eastAsia="Times New Roman" w:cs="Arial" w:hint="cs"/>
+                <w:rFonts w:eastAsia="Times New Roman" w:cs="Arial"/>
                 <w:kern w:val="0"/>
                 <w:rtl/>
                 <w14:ligatures w14:val="none"/>
@@ -1986,7 +4409,7 @@
             <w:pPr>
               <w:jc w:val="center"/>
               <w:rPr>
-                <w:rFonts w:eastAsia="Times New Roman" w:cs="Arial" w:hint="cs"/>
+                <w:rFonts w:eastAsia="Times New Roman" w:cs="Arial"/>
                 <w:kern w:val="0"/>
                 <w:rtl/>
                 <w14:ligatures w14:val="none"/>
@@ -2033,7 +4456,7 @@
             <w:pPr>
               <w:jc w:val="center"/>
               <w:rPr>
-                <w:rFonts w:eastAsia="Times New Roman" w:cs="Arial" w:hint="cs"/>
+                <w:rFonts w:eastAsia="Times New Roman" w:cs="Arial"/>
                 <w:kern w:val="0"/>
                 <w:rtl/>
                 <w14:ligatures w14:val="none"/>
@@ -2054,7 +4477,7 @@
             <w:pPr>
               <w:jc w:val="center"/>
               <w:rPr>
-                <w:rFonts w:eastAsia="Times New Roman" w:cs="Arial" w:hint="cs"/>
+                <w:rFonts w:eastAsia="Times New Roman" w:cs="Arial"/>
                 <w:kern w:val="0"/>
                 <w:rtl/>
                 <w14:ligatures w14:val="none"/>
@@ -2084,7 +4507,7 @@
             <w:pPr>
               <w:jc w:val="center"/>
               <w:rPr>
-                <w:rFonts w:eastAsia="Times New Roman" w:cs="Arial" w:hint="cs"/>
+                <w:rFonts w:eastAsia="Times New Roman" w:cs="Arial"/>
                 <w:kern w:val="0"/>
                 <w:rtl/>
                 <w14:ligatures w14:val="none"/>
@@ -2131,7 +4554,7 @@
             <w:pPr>
               <w:jc w:val="center"/>
               <w:rPr>
-                <w:rFonts w:eastAsia="Times New Roman" w:cs="Arial" w:hint="cs"/>
+                <w:rFonts w:eastAsia="Times New Roman" w:cs="Arial"/>
                 <w:kern w:val="0"/>
                 <w:rtl/>
                 <w14:ligatures w14:val="none"/>
@@ -2151,7 +4574,7 @@
             <w:pPr>
               <w:jc w:val="center"/>
               <w:rPr>
-                <w:rFonts w:eastAsia="Times New Roman" w:cs="Arial" w:hint="cs"/>
+                <w:rFonts w:eastAsia="Times New Roman" w:cs="Arial"/>
                 <w:kern w:val="0"/>
                 <w:rtl/>
                 <w14:ligatures w14:val="none"/>
@@ -2180,7 +4603,7 @@
             <w:pPr>
               <w:jc w:val="center"/>
               <w:rPr>
-                <w:rFonts w:eastAsia="Times New Roman" w:cs="Arial" w:hint="cs"/>
+                <w:rFonts w:eastAsia="Times New Roman" w:cs="Arial"/>
                 <w:kern w:val="0"/>
                 <w:rtl/>
                 <w14:ligatures w14:val="none"/>
@@ -2261,27 +4684,7 @@
           <w:rtl/>
           <w14:ligatures w14:val="none"/>
         </w:rPr>
-        <w:t xml:space="preserve">נבחן את תרשימי מנהטן של כל אחד </w:t>
-      </w:r>
-      <w:proofErr w:type="spellStart"/>
-      <w:r>
-        <w:rPr>
-          <w:rFonts w:eastAsia="Times New Roman" w:cs="Arial" w:hint="cs"/>
-          <w:kern w:val="0"/>
-          <w:rtl/>
-          <w14:ligatures w14:val="none"/>
-        </w:rPr>
-        <w:t>מהפנוטיפים</w:t>
-      </w:r>
-      <w:proofErr w:type="spellEnd"/>
-      <w:r>
-        <w:rPr>
-          <w:rFonts w:eastAsia="Times New Roman" w:cs="Arial" w:hint="cs"/>
-          <w:kern w:val="0"/>
-          <w:rtl/>
-          <w14:ligatures w14:val="none"/>
-        </w:rPr>
-        <w:t>:</w:t>
+        <w:t>נבחן את תרשימי מנהטן של כל אחד מהפנוטיפים:</w:t>
       </w:r>
     </w:p>
     <w:p>
@@ -2346,7 +4749,7 @@
                     </pic:cNvPicPr>
                   </pic:nvPicPr>
                   <pic:blipFill>
-                    <a:blip r:embed="rId4">
+                    <a:blip r:embed="rId15">
                       <a:extLst>
                         <a:ext uri="{28A0092B-C50C-407E-A947-70E740481C1C}">
                           <a14:useLocalDpi xmlns:a14="http://schemas.microsoft.com/office/drawing/2010/main" val="0"/>
@@ -2400,27 +4803,7 @@
           <w:u w:val="single"/>
           <w14:ligatures w14:val="none"/>
         </w:rPr>
-        <w:t xml:space="preserve">Morphine response (50 mg/kg </w:t>
-      </w:r>
-      <w:proofErr w:type="spellStart"/>
-      <w:r>
-        <w:rPr>
-          <w:rFonts w:eastAsia="Times New Roman" w:cs="Arial"/>
-          <w:kern w:val="0"/>
-          <w:u w:val="single"/>
-          <w14:ligatures w14:val="none"/>
-        </w:rPr>
-        <w:t>ip</w:t>
-      </w:r>
-      <w:proofErr w:type="spellEnd"/>
-      <w:r>
-        <w:rPr>
-          <w:rFonts w:eastAsia="Times New Roman" w:cs="Arial"/>
-          <w:kern w:val="0"/>
-          <w:u w:val="single"/>
-          <w14:ligatures w14:val="none"/>
-        </w:rPr>
-        <w:t>), locomotion (open field) from 45-60 min after injection in an activity chamber for males [cm]</w:t>
+        <w:t>Morphine response (50 mg/kg ip), locomotion (open field) from 45-60 min after injection in an activity chamber for males [cm]</w:t>
       </w:r>
       <w:r>
         <w:rPr>
@@ -2445,6 +4828,7 @@
       <w:r>
         <w:rPr>
           <w:rFonts w:eastAsia="Times New Roman" w:cs="Arial"/>
+          <w:noProof/>
           <w:kern w:val="0"/>
           <w:rtl/>
           <w14:ligatures w14:val="none"/>
@@ -2481,7 +4865,7 @@
                     <pic:cNvPicPr/>
                   </pic:nvPicPr>
                   <pic:blipFill>
-                    <a:blip r:embed="rId5" cstate="print">
+                    <a:blip r:embed="rId16" cstate="print">
                       <a:extLst>
                         <a:ext uri="{28A0092B-C50C-407E-A947-70E740481C1C}">
                           <a14:useLocalDpi xmlns:a14="http://schemas.microsoft.com/office/drawing/2010/main" val="0"/>
@@ -2587,7 +4971,7 @@
     <w:p>
       <w:pPr>
         <w:rPr>
-          <w:rFonts w:eastAsia="Times New Roman" w:cs="Arial" w:hint="cs"/>
+          <w:rFonts w:eastAsia="Times New Roman" w:cs="Arial"/>
           <w:kern w:val="0"/>
           <w:rtl/>
           <w14:ligatures w14:val="none"/>
@@ -2615,7 +4999,7 @@
     <w:p>
       <w:pPr>
         <w:rPr>
-          <w:rFonts w:eastAsia="Times New Roman" w:cs="Arial" w:hint="cs"/>
+          <w:rFonts w:eastAsia="Times New Roman" w:cs="Arial"/>
           <w:kern w:val="0"/>
           <w:rtl/>
           <w14:ligatures w14:val="none"/>
@@ -2683,7 +5067,7 @@
                     </pic:cNvPicPr>
                   </pic:nvPicPr>
                   <pic:blipFill>
-                    <a:blip r:embed="rId6">
+                    <a:blip r:embed="rId17">
                       <a:extLst>
                         <a:ext uri="{28A0092B-C50C-407E-A947-70E740481C1C}">
                           <a14:useLocalDpi xmlns:a14="http://schemas.microsoft.com/office/drawing/2010/main" val="0"/>
@@ -2747,27 +5131,7 @@
           <w:u w:val="single"/>
           <w14:ligatures w14:val="none"/>
         </w:rPr>
-        <w:t xml:space="preserve">Morphine response (50 mg/kg </w:t>
-      </w:r>
-      <w:proofErr w:type="spellStart"/>
-      <w:r>
-        <w:rPr>
-          <w:rFonts w:eastAsia="Times New Roman" w:cs="Arial"/>
-          <w:kern w:val="0"/>
-          <w:u w:val="single"/>
-          <w14:ligatures w14:val="none"/>
-        </w:rPr>
-        <w:t>ip</w:t>
-      </w:r>
-      <w:proofErr w:type="spellEnd"/>
-      <w:r>
-        <w:rPr>
-          <w:rFonts w:eastAsia="Times New Roman" w:cs="Arial"/>
-          <w:kern w:val="0"/>
-          <w:u w:val="single"/>
-          <w14:ligatures w14:val="none"/>
-        </w:rPr>
-        <w:t>), locomotion (open field) from 45-60 min after injection in an activity chamber for females [cm]</w:t>
+        <w:t>Morphine response (50 mg/kg ip), locomotion (open field) from 45-60 min after injection in an activity chamber for females [cm]</w:t>
       </w:r>
     </w:p>
     <w:p>
@@ -2782,6 +5146,7 @@
       <w:r>
         <w:rPr>
           <w:rFonts w:eastAsia="Times New Roman" w:cs="Arial"/>
+          <w:noProof/>
           <w:kern w:val="0"/>
           <w:rtl/>
           <w14:ligatures w14:val="none"/>
@@ -2818,7 +5183,7 @@
                     <pic:cNvPicPr/>
                   </pic:nvPicPr>
                   <pic:blipFill>
-                    <a:blip r:embed="rId7" cstate="print">
+                    <a:blip r:embed="rId18" cstate="print">
                       <a:extLst>
                         <a:ext uri="{28A0092B-C50C-407E-A947-70E740481C1C}">
                           <a14:useLocalDpi xmlns:a14="http://schemas.microsoft.com/office/drawing/2010/main" val="0"/>
@@ -2978,7 +5343,7 @@
                     </pic:cNvPicPr>
                   </pic:nvPicPr>
                   <pic:blipFill>
-                    <a:blip r:embed="rId8">
+                    <a:blip r:embed="rId19">
                       <a:extLst>
                         <a:ext uri="{28A0092B-C50C-407E-A947-70E740481C1C}">
                           <a14:useLocalDpi xmlns:a14="http://schemas.microsoft.com/office/drawing/2010/main" val="0"/>
@@ -3032,27 +5397,7 @@
           <w:u w:val="single"/>
           <w14:ligatures w14:val="none"/>
         </w:rPr>
-        <w:t xml:space="preserve">Morphine response (50 mg/kg </w:t>
-      </w:r>
-      <w:proofErr w:type="spellStart"/>
-      <w:r>
-        <w:rPr>
-          <w:rFonts w:eastAsia="Times New Roman" w:cs="Arial"/>
-          <w:kern w:val="0"/>
-          <w:u w:val="single"/>
-          <w14:ligatures w14:val="none"/>
-        </w:rPr>
-        <w:t>ip</w:t>
-      </w:r>
-      <w:proofErr w:type="spellEnd"/>
-      <w:r>
-        <w:rPr>
-          <w:rFonts w:eastAsia="Times New Roman" w:cs="Arial"/>
-          <w:kern w:val="0"/>
-          <w:u w:val="single"/>
-          <w14:ligatures w14:val="none"/>
-        </w:rPr>
-        <w:t>), locomotion (open field) from 45-60 min after injection in an activity chamber for males and females [cm]</w:t>
+        <w:t>Morphine response (50 mg/kg ip), locomotion (open field) from 45-60 min after injection in an activity chamber for males and females [cm]</w:t>
       </w:r>
     </w:p>
     <w:p>
@@ -3067,6 +5412,7 @@
       <w:r>
         <w:rPr>
           <w:rFonts w:eastAsia="Times New Roman" w:cs="Arial"/>
+          <w:noProof/>
           <w:kern w:val="0"/>
           <w:rtl/>
           <w14:ligatures w14:val="none"/>
@@ -3103,7 +5449,7 @@
                     <pic:cNvPicPr/>
                   </pic:nvPicPr>
                   <pic:blipFill>
-                    <a:blip r:embed="rId9" cstate="print">
+                    <a:blip r:embed="rId20" cstate="print">
                       <a:extLst>
                         <a:ext uri="{28A0092B-C50C-407E-A947-70E740481C1C}">
                           <a14:useLocalDpi xmlns:a14="http://schemas.microsoft.com/office/drawing/2010/main" val="0"/>
@@ -3178,27 +5524,7 @@
           <w:rtl/>
           <w14:ligatures w14:val="none"/>
         </w:rPr>
-        <w:t xml:space="preserve"> גם כאן, בזכרים ובנקבות יחד, יש מובהקות גדולה בכרומוזום מספר 10, וכן סימנים של מובהקות בכרומוזומים 11 ו-5, כאשר יש יותר ב-5 מאשר בשני </w:t>
-      </w:r>
-      <w:proofErr w:type="spellStart"/>
-      <w:r>
-        <w:rPr>
-          <w:rFonts w:eastAsia="Times New Roman" w:cs="Arial" w:hint="cs"/>
-          <w:kern w:val="0"/>
-          <w:rtl/>
-          <w14:ligatures w14:val="none"/>
-        </w:rPr>
-        <w:t>הפנוטיפים</w:t>
-      </w:r>
-      <w:proofErr w:type="spellEnd"/>
-      <w:r>
-        <w:rPr>
-          <w:rFonts w:eastAsia="Times New Roman" w:cs="Arial" w:hint="cs"/>
-          <w:kern w:val="0"/>
-          <w:rtl/>
-          <w14:ligatures w14:val="none"/>
-        </w:rPr>
-        <w:t xml:space="preserve"> האחרים בנפרד.</w:t>
+        <w:t xml:space="preserve"> גם כאן, בזכרים ובנקבות יחד, יש מובהקות גדולה בכרומוזום מספר 10, וכן סימנים של מובהקות בכרומוזומים 11 ו-5, כאשר יש יותר ב-5 מאשר בשני הפנוטיפים האחרים בנפרד.</w:t>
       </w:r>
     </w:p>
     <w:p>
@@ -3246,27 +5572,7 @@
           <w:rtl/>
           <w14:ligatures w14:val="none"/>
         </w:rPr>
-        <w:t xml:space="preserve">המסקנה המתבקשת היא שיש קשר כלשהו בין הלוקוסים שבכרומוזומים 5, 10 ו-11 לבין </w:t>
-      </w:r>
-      <w:proofErr w:type="spellStart"/>
-      <w:r>
-        <w:rPr>
-          <w:rFonts w:eastAsia="Times New Roman" w:cs="Arial" w:hint="cs"/>
-          <w:kern w:val="0"/>
-          <w:rtl/>
-          <w14:ligatures w14:val="none"/>
-        </w:rPr>
-        <w:t>הפנוטיפים</w:t>
-      </w:r>
-      <w:proofErr w:type="spellEnd"/>
-      <w:r>
-        <w:rPr>
-          <w:rFonts w:eastAsia="Times New Roman" w:cs="Arial" w:hint="cs"/>
-          <w:kern w:val="0"/>
-          <w:rtl/>
-          <w14:ligatures w14:val="none"/>
-        </w:rPr>
-        <w:t xml:space="preserve"> שבחרנו.</w:t>
+        <w:t>המסקנה המתבקשת היא שיש קשר כלשהו בין הלוקוסים שבכרומוזומים 5, 10 ו-11 לבין הפנוטיפים שבחרנו.</w:t>
       </w:r>
       <w:r>
         <w:rPr>
@@ -3290,7 +5596,7 @@
     <w:p>
       <w:pPr>
         <w:rPr>
-          <w:rFonts w:eastAsia="Times New Roman" w:cs="Arial" w:hint="cs"/>
+          <w:rFonts w:eastAsia="Times New Roman" w:cs="Arial"/>
           <w:kern w:val="0"/>
           <w14:ligatures w14:val="none"/>
         </w:rPr>
@@ -3300,7 +5606,7 @@
       <w:pPr>
         <w:jc w:val="center"/>
         <w:rPr>
-          <w:rFonts w:eastAsia="Times New Roman" w:cs="Arial" w:hint="cs"/>
+          <w:rFonts w:eastAsia="Times New Roman" w:cs="Arial"/>
           <w:kern w:val="0"/>
           <w:u w:val="single"/>
           <w:rtl/>
@@ -3771,6 +6077,48 @@
       </w:tblBorders>
     </w:tblPr>
   </w:style>
+  <w:style w:type="character" w:styleId="a4">
+    <w:name w:val="Placeholder Text"/>
+    <w:basedOn w:val="a0"/>
+    <w:uiPriority w:val="99"/>
+    <w:semiHidden/>
+    <w:rsid w:val="00154C06"/>
+    <w:rPr>
+      <w:color w:val="808080"/>
+    </w:rPr>
+  </w:style>
+  <w:style w:type="paragraph" w:styleId="a5">
+    <w:name w:val="footer"/>
+    <w:basedOn w:val="a"/>
+    <w:link w:val="a6"/>
+    <w:uiPriority w:val="99"/>
+    <w:semiHidden/>
+    <w:unhideWhenUsed/>
+    <w:rsid w:val="00154C06"/>
+    <w:pPr>
+      <w:tabs>
+        <w:tab w:val="center" w:pos="4153"/>
+        <w:tab w:val="right" w:pos="8306"/>
+      </w:tabs>
+      <w:spacing w:after="0" w:line="240" w:lineRule="auto"/>
+    </w:pPr>
+  </w:style>
+  <w:style w:type="character" w:customStyle="1" w:styleId="a6">
+    <w:name w:val="כותרת תחתונה תו"/>
+    <w:basedOn w:val="a0"/>
+    <w:link w:val="a5"/>
+    <w:uiPriority w:val="99"/>
+    <w:semiHidden/>
+    <w:rsid w:val="00154C06"/>
+  </w:style>
+  <w:style w:type="character" w:styleId="a7">
+    <w:name w:val="page number"/>
+    <w:basedOn w:val="a0"/>
+    <w:uiPriority w:val="99"/>
+    <w:semiHidden/>
+    <w:unhideWhenUsed/>
+    <w:rsid w:val="00154C06"/>
+  </w:style>
 </w:styles>
 </file>
 
@@ -4067,4 +6415,16 @@
     </a:ext>
   </a:extLst>
 </a:theme>
+</file>
+
+<file path=customXml/item1.xml><?xml version="1.0" encoding="utf-8"?>
+<b:Sources xmlns:b="http://schemas.openxmlformats.org/officeDocument/2006/bibliography" xmlns="http://schemas.openxmlformats.org/officeDocument/2006/bibliography" SelectedStyle="\APASixthEditionOfficeOnline.xsl" StyleName="APA" Version="6"/>
+</file>
+
+<file path=customXml/itemProps1.xml><?xml version="1.0" encoding="utf-8"?>
+<ds:datastoreItem xmlns:ds="http://schemas.openxmlformats.org/officeDocument/2006/customXml" ds:itemID="{D557597C-D49B-44D0-8941-12F3D21BDD69}">
+  <ds:schemaRefs>
+    <ds:schemaRef ds:uri="http://schemas.openxmlformats.org/officeDocument/2006/bibliography"/>
+  </ds:schemaRefs>
+</ds:datastoreItem>
 </file>
</xml_diff>